<commit_message>
Relatório final da versao 0.2
</commit_message>
<xml_diff>
--- a/versao03/RelaCaxeiroViajante  .docx
+++ b/versao03/RelaCaxeiroViajante  .docx
@@ -1,10 +1,10 @@
 
 <file path=word/document.xml><?xml version="1.0" encoding="utf-8"?>
-<w:document xmlns:ve="http://schemas.openxmlformats.org/markup-compatibility/2006" xmlns:o="urn:schemas-microsoft-com:office:office" xmlns:r="http://schemas.openxmlformats.org/officeDocument/2006/relationships" xmlns:m="http://schemas.openxmlformats.org/officeDocument/2006/math" xmlns:v="urn:schemas-microsoft-com:vml" xmlns:wp="http://schemas.openxmlformats.org/drawingml/2006/wordprocessingDrawing" xmlns:w10="urn:schemas-microsoft-com:office:word" xmlns:w="http://schemas.openxmlformats.org/wordprocessingml/2006/main" xmlns:wne="http://schemas.microsoft.com/office/word/2006/wordml">
+<w:document xmlns:wpc="http://schemas.microsoft.com/office/word/2010/wordprocessingCanvas" xmlns:mc="http://schemas.openxmlformats.org/markup-compatibility/2006" xmlns:o="urn:schemas-microsoft-com:office:office" xmlns:r="http://schemas.openxmlformats.org/officeDocument/2006/relationships" xmlns:m="http://schemas.openxmlformats.org/officeDocument/2006/math" xmlns:v="urn:schemas-microsoft-com:vml" xmlns:wp14="http://schemas.microsoft.com/office/word/2010/wordprocessingDrawing" xmlns:wp="http://schemas.openxmlformats.org/drawingml/2006/wordprocessingDrawing" xmlns:w10="urn:schemas-microsoft-com:office:word" xmlns:w="http://schemas.openxmlformats.org/wordprocessingml/2006/main" xmlns:w14="http://schemas.microsoft.com/office/word/2010/wordml" xmlns:wpg="http://schemas.microsoft.com/office/word/2010/wordprocessingGroup" xmlns:wpi="http://schemas.microsoft.com/office/word/2010/wordprocessingInk" xmlns:wne="http://schemas.microsoft.com/office/word/2006/wordml" xmlns:wps="http://schemas.microsoft.com/office/word/2010/wordprocessingShape" mc:Ignorable="w14 wp14">
   <w:body>
     <w:p>
       <w:pPr>
-        <w:pStyle w:val="Ttulo2"/>
+        <w:pStyle w:val="Cabealho2"/>
         <w:rPr>
           <w:color w:val="auto"/>
           <w:sz w:val="40"/>
@@ -19,24 +19,16 @@
         </w:rPr>
         <w:t xml:space="preserve">Problema do </w:t>
       </w:r>
-      <w:proofErr w:type="gramStart"/>
       <w:r>
         <w:rPr>
           <w:color w:val="auto"/>
           <w:sz w:val="40"/>
           <w:szCs w:val="40"/>
         </w:rPr>
-        <w:t>caixeiro viajante</w:t>
-      </w:r>
-      <w:proofErr w:type="gramEnd"/>
-      <w:r>
-        <w:rPr>
-          <w:color w:val="auto"/>
-          <w:sz w:val="40"/>
-          <w:szCs w:val="40"/>
-        </w:rPr>
-        <w:t xml:space="preserve"> </w:t>
-      </w:r>
+        <w:t>caixeiro-viajante</w:t>
+      </w:r>
+      <w:bookmarkStart w:id="0" w:name="_GoBack"/>
+      <w:bookmarkEnd w:id="0"/>
     </w:p>
     <w:p>
       <w:pPr>
@@ -66,19 +58,28 @@
     </w:p>
     <w:p>
       <w:pPr>
-        <w:rPr>
-          <w:b/>
-          <w:sz w:val="24"/>
-          <w:szCs w:val="24"/>
-        </w:rPr>
-      </w:pPr>
-      <w:r>
-        <w:rPr>
-          <w:b/>
-          <w:sz w:val="24"/>
-          <w:szCs w:val="24"/>
-        </w:rPr>
-        <w:t xml:space="preserve">Problema de complexidade </w:t>
+        <w:jc w:val="both"/>
+        <w:rPr>
+          <w:b/>
+          <w:sz w:val="24"/>
+          <w:szCs w:val="24"/>
+        </w:rPr>
+      </w:pPr>
+      <w:r>
+        <w:rPr>
+          <w:b/>
+          <w:sz w:val="24"/>
+          <w:szCs w:val="24"/>
+        </w:rPr>
+        <w:t>É um p</w:t>
+      </w:r>
+      <w:r>
+        <w:rPr>
+          <w:b/>
+          <w:sz w:val="24"/>
+          <w:szCs w:val="24"/>
+        </w:rPr>
+        <w:t xml:space="preserve">roblema de complexidade </w:t>
       </w:r>
       <w:proofErr w:type="gramStart"/>
       <w:r>
@@ -87,7 +88,15 @@
           <w:sz w:val="24"/>
           <w:szCs w:val="24"/>
         </w:rPr>
-        <w:t>n!.</w:t>
+        <w:t>n!</w:t>
+      </w:r>
+      <w:r>
+        <w:rPr>
+          <w:b/>
+          <w:sz w:val="24"/>
+          <w:szCs w:val="24"/>
+        </w:rPr>
+        <w:t>,</w:t>
       </w:r>
       <w:proofErr w:type="gramEnd"/>
       <w:r>
@@ -96,7 +105,23 @@
           <w:sz w:val="24"/>
           <w:szCs w:val="24"/>
         </w:rPr>
-        <w:t xml:space="preserve"> Procura-se encontrar um, ou mais caminhos, para percorrer todas as cidades e voltar ao ponto de origem, sem nunca passar numa cidade duas vezes e obter o caminho com menos custo.</w:t>
+        <w:t xml:space="preserve"> </w:t>
+      </w:r>
+      <w:r>
+        <w:rPr>
+          <w:b/>
+          <w:sz w:val="24"/>
+          <w:szCs w:val="24"/>
+        </w:rPr>
+        <w:t>p</w:t>
+      </w:r>
+      <w:r>
+        <w:rPr>
+          <w:b/>
+          <w:sz w:val="24"/>
+          <w:szCs w:val="24"/>
+        </w:rPr>
+        <w:t>rocura-se encontrar um, ou mais caminhos, para percorrer todas as cidades e voltar ao ponto de origem, sem nunca passar numa cidade duas vezes e obter o caminho com menos custo.</w:t>
       </w:r>
     </w:p>
     <w:p>
@@ -146,16 +171,14 @@
         </w:rPr>
         <w:t xml:space="preserve">Tamanho de gene igual ao </w:t>
       </w:r>
-      <w:proofErr w:type="gramStart"/>
-      <w:r>
-        <w:rPr>
-          <w:b/>
-          <w:sz w:val="24"/>
-          <w:szCs w:val="24"/>
-        </w:rPr>
-        <w:t>numero</w:t>
-      </w:r>
-      <w:proofErr w:type="gramEnd"/>
+      <w:r>
+        <w:rPr>
+          <w:b/>
+          <w:sz w:val="24"/>
+          <w:szCs w:val="24"/>
+        </w:rPr>
+        <w:t>número</w:t>
+      </w:r>
       <w:r>
         <w:rPr>
           <w:b/>
@@ -491,7 +514,7 @@
                   <w:tblPr>
                     <w:tblStyle w:val="Tabelacomgrelha"/>
                     <w:tblW w:w="0" w:type="auto"/>
-                    <w:tblLook w:val="04A0"/>
+                    <w:tblLook w:val="04A0" w:firstRow="1" w:lastRow="0" w:firstColumn="1" w:lastColumn="0" w:noHBand="0" w:noVBand="1"/>
                   </w:tblPr>
                   <w:tblGrid>
                     <w:gridCol w:w="667"/>
@@ -1453,7 +1476,7 @@
                   <w:tblPr>
                     <w:tblStyle w:val="Tabelacomgrelha"/>
                     <w:tblW w:w="0" w:type="auto"/>
-                    <w:tblLook w:val="04A0"/>
+                    <w:tblLook w:val="04A0" w:firstRow="1" w:lastRow="0" w:firstColumn="1" w:lastColumn="0" w:noHBand="0" w:noVBand="1"/>
                   </w:tblPr>
                   <w:tblGrid>
                     <w:gridCol w:w="855"/>
@@ -1589,7 +1612,7 @@
                   <w:tblPr>
                     <w:tblStyle w:val="Tabelacomgrelha"/>
                     <w:tblW w:w="0" w:type="auto"/>
-                    <w:tblLook w:val="04A0"/>
+                    <w:tblLook w:val="04A0" w:firstRow="1" w:lastRow="0" w:firstColumn="1" w:lastColumn="0" w:noHBand="0" w:noVBand="1"/>
                   </w:tblPr>
                   <w:tblGrid>
                     <w:gridCol w:w="830"/>
@@ -3345,7 +3368,7 @@
                                 </pic:cNvPicPr>
                               </pic:nvPicPr>
                               <pic:blipFill>
-                                <a:blip r:embed="rId5"/>
+                                <a:blip r:embed="rId6"/>
                                 <a:srcRect/>
                                 <a:stretch>
                                   <a:fillRect/>
@@ -3867,7 +3890,7 @@
                                 </pic:cNvPicPr>
                               </pic:nvPicPr>
                               <pic:blipFill>
-                                <a:blip r:embed="rId5"/>
+                                <a:blip r:embed="rId6"/>
                                 <a:srcRect/>
                                 <a:stretch>
                                   <a:fillRect/>
@@ -4703,7 +4726,7 @@
                                 </pic:cNvPicPr>
                               </pic:nvPicPr>
                               <pic:blipFill>
-                                <a:blip r:embed="rId5"/>
+                                <a:blip r:embed="rId6"/>
                                 <a:srcRect/>
                                 <a:stretch>
                                   <a:fillRect/>
@@ -4786,7 +4809,7 @@
                                 </pic:cNvPicPr>
                               </pic:nvPicPr>
                               <pic:blipFill>
-                                <a:blip r:embed="rId5"/>
+                                <a:blip r:embed="rId6"/>
                                 <a:srcRect/>
                                 <a:stretch>
                                   <a:fillRect/>
@@ -5021,7 +5044,7 @@
     </w:p>
     <w:p>
       <w:pPr>
-        <w:pStyle w:val="Ttulo2"/>
+        <w:pStyle w:val="Cabealho2"/>
         <w:rPr>
           <w:color w:val="auto"/>
           <w:sz w:val="40"/>
@@ -5038,22 +5061,12 @@
         <w:lastRenderedPageBreak/>
         <w:t>Order</w:t>
       </w:r>
-      <w:proofErr w:type="spellEnd"/>
       <w:r>
         <w:rPr>
           <w:color w:val="auto"/>
           <w:sz w:val="40"/>
           <w:szCs w:val="40"/>
         </w:rPr>
-        <w:t xml:space="preserve"> </w:t>
-      </w:r>
-      <w:proofErr w:type="spellStart"/>
-      <w:r>
-        <w:rPr>
-          <w:color w:val="auto"/>
-          <w:sz w:val="40"/>
-          <w:szCs w:val="40"/>
-        </w:rPr>
         <w:t>Crossover</w:t>
       </w:r>
       <w:proofErr w:type="spellEnd"/>
@@ -5069,7 +5082,7 @@
     </w:p>
     <w:p>
       <w:pPr>
-        <w:pStyle w:val="Ttulo3"/>
+        <w:pStyle w:val="Cabealho3"/>
         <w:rPr>
           <w:color w:val="auto"/>
           <w:sz w:val="32"/>
@@ -5622,7 +5635,25 @@
           <w:sz w:val="24"/>
           <w:szCs w:val="24"/>
         </w:rPr>
-        <w:t xml:space="preserve"> chaga ao fim do gene</w:t>
+        <w:t xml:space="preserve"> ch</w:t>
+      </w:r>
+      <w:r>
+        <w:rPr>
+          <w:b/>
+          <w:color w:val="C00000"/>
+          <w:sz w:val="24"/>
+          <w:szCs w:val="24"/>
+        </w:rPr>
+        <w:t>e</w:t>
+      </w:r>
+      <w:r>
+        <w:rPr>
+          <w:b/>
+          <w:color w:val="C00000"/>
+          <w:sz w:val="24"/>
+          <w:szCs w:val="24"/>
+        </w:rPr>
+        <w:t>ga ao fim do gene</w:t>
       </w:r>
     </w:p>
     <w:p>
@@ -6911,7 +6942,7 @@
                   <w:tblPr>
                     <w:tblStyle w:val="Tabelacomgrelha"/>
                     <w:tblW w:w="0" w:type="auto"/>
-                    <w:tblLook w:val="04A0"/>
+                    <w:tblLook w:val="04A0" w:firstRow="1" w:lastRow="0" w:firstColumn="1" w:lastColumn="0" w:noHBand="0" w:noVBand="1"/>
                   </w:tblPr>
                   <w:tblGrid>
                     <w:gridCol w:w="641"/>
@@ -7113,7 +7144,16 @@
           <w:sz w:val="24"/>
           <w:szCs w:val="24"/>
         </w:rPr>
-        <w:t xml:space="preserve"> escolhe se os</w:t>
+        <w:t xml:space="preserve"> escolhe-</w:t>
+      </w:r>
+      <w:r>
+        <w:rPr>
+          <w:b/>
+          <w:color w:val="00B050"/>
+          <w:sz w:val="24"/>
+          <w:szCs w:val="24"/>
+        </w:rPr>
+        <w:t>se os</w:t>
       </w:r>
       <w:r>
         <w:rPr>
@@ -7571,7 +7611,16 @@
           <w:sz w:val="24"/>
           <w:szCs w:val="24"/>
         </w:rPr>
-        <w:t>individuo</w:t>
+        <w:t>indiví</w:t>
+      </w:r>
+      <w:r>
+        <w:rPr>
+          <w:b/>
+          <w:color w:val="00B050"/>
+          <w:sz w:val="24"/>
+          <w:szCs w:val="24"/>
+        </w:rPr>
+        <w:t>duo</w:t>
       </w:r>
       <w:proofErr w:type="gramEnd"/>
     </w:p>
@@ -7594,9 +7643,9 @@
           <w:lang w:eastAsia="pt-PT"/>
         </w:rPr>
         <w:pict>
-          <v:shape id="_x0000_s1297" type="#_x0000_t19" style="position:absolute;margin-left:108.9pt;margin-top:15.25pt;width:150.15pt;height:79.4pt;rotation:10694944fd;z-index:251823104" coordsize="21600,32623" adj="-5723291,2015608,,21577" path="wr-21600,-23,21600,43177,1006,,18562,32623nfewr-21600,-23,21600,43177,1006,,18562,32623l,21577nsxe" strokecolor="#c0f" strokeweight="2.5pt">
+          <v:shape id="_x0000_s1297" type="#_x0000_t19" style="position:absolute;margin-left:108.95pt;margin-top:15.55pt;width:150.15pt;height:79.1pt;rotation:10694944fd;z-index:251823104" coordsize="21600,32509" adj="-5723291,1992645,,21577" path="wr-21600,-23,21600,43177,1006,,18629,32509nfewr-21600,-23,21600,43177,1006,,18629,32509l,21577nsxe" strokecolor="#c0f" strokeweight="2.5pt">
             <v:stroke endarrow="open"/>
-            <v:path o:connectlocs="1006,0;18562,32623;0,21577"/>
+            <v:path o:connectlocs="1006,0;18629,32509;0,21577"/>
           </v:shape>
         </w:pict>
       </w:r>
@@ -7641,7 +7690,7 @@
                   <w:tblPr>
                     <w:tblStyle w:val="Tabelacomgrelha"/>
                     <w:tblW w:w="0" w:type="auto"/>
-                    <w:tblLook w:val="04A0"/>
+                    <w:tblLook w:val="04A0" w:firstRow="1" w:lastRow="0" w:firstColumn="1" w:lastColumn="0" w:noHBand="0" w:noVBand="1"/>
                   </w:tblPr>
                   <w:tblGrid>
                     <w:gridCol w:w="641"/>
@@ -8106,7 +8155,29 @@
           <w:szCs w:val="14"/>
           <w:lang w:eastAsia="pt-PT"/>
         </w:rPr>
-        <w:t>; dim-1])</w:t>
+        <w:t xml:space="preserve">; </w:t>
+      </w:r>
+      <w:proofErr w:type="spellStart"/>
+      <w:r>
+        <w:rPr>
+          <w:rFonts w:ascii="Courier New" w:eastAsia="Times New Roman" w:hAnsi="Courier New" w:cs="Courier New"/>
+          <w:color w:val="333333"/>
+          <w:sz w:val="14"/>
+          <w:szCs w:val="14"/>
+          <w:lang w:eastAsia="pt-PT"/>
+        </w:rPr>
+        <w:t>dim</w:t>
+      </w:r>
+      <w:proofErr w:type="spellEnd"/>
+      <w:r>
+        <w:rPr>
+          <w:rFonts w:ascii="Courier New" w:eastAsia="Times New Roman" w:hAnsi="Courier New" w:cs="Courier New"/>
+          <w:color w:val="333333"/>
+          <w:sz w:val="14"/>
+          <w:szCs w:val="14"/>
+          <w:lang w:eastAsia="pt-PT"/>
+        </w:rPr>
+        <w:t>-1])</w:t>
       </w:r>
     </w:p>
     <w:p>
@@ -9920,7 +9991,7 @@
     </w:p>
     <w:p>
       <w:pPr>
-        <w:pStyle w:val="Ttulo2"/>
+        <w:pStyle w:val="Cabealho2"/>
         <w:rPr>
           <w:color w:val="auto"/>
           <w:sz w:val="40"/>
@@ -10785,7 +10856,7 @@
         <w:tblStyle w:val="SombreadoClaro-Cor1"/>
         <w:tblW w:w="8613" w:type="dxa"/>
         <w:tblLayout w:type="fixed"/>
-        <w:tblLook w:val="04A0"/>
+        <w:tblLook w:val="04A0" w:firstRow="1" w:lastRow="0" w:firstColumn="1" w:lastColumn="0" w:noHBand="0" w:noVBand="1"/>
       </w:tblPr>
       <w:tblGrid>
         <w:gridCol w:w="1472"/>
@@ -10802,11 +10873,11 @@
       </w:tblGrid>
       <w:tr>
         <w:trPr>
-          <w:cnfStyle w:val="100000000000"/>
+          <w:cnfStyle w:val="100000000000" w:firstRow="1" w:lastRow="0" w:firstColumn="0" w:lastColumn="0" w:oddVBand="0" w:evenVBand="0" w:oddHBand="0" w:evenHBand="0" w:firstRowFirstColumn="0" w:firstRowLastColumn="0" w:lastRowFirstColumn="0" w:lastRowLastColumn="0"/>
         </w:trPr>
         <w:tc>
           <w:tcPr>
-            <w:cnfStyle w:val="001000000000"/>
+            <w:cnfStyle w:val="001000000000" w:firstRow="0" w:lastRow="0" w:firstColumn="1" w:lastColumn="0" w:oddVBand="0" w:evenVBand="0" w:oddHBand="0" w:evenHBand="0" w:firstRowFirstColumn="0" w:firstRowLastColumn="0" w:lastRowFirstColumn="0" w:lastRowLastColumn="0"/>
             <w:tcW w:w="1472" w:type="dxa"/>
           </w:tcPr>
           <w:p>
@@ -10824,7 +10895,7 @@
           <w:p>
             <w:pPr>
               <w:jc w:val="center"/>
-              <w:cnfStyle w:val="100000000000"/>
+              <w:cnfStyle w:val="100000000000" w:firstRow="1" w:lastRow="0" w:firstColumn="0" w:lastColumn="0" w:oddVBand="0" w:evenVBand="0" w:oddHBand="0" w:evenHBand="0" w:firstRowFirstColumn="0" w:firstRowLastColumn="0" w:lastRowFirstColumn="0" w:lastRowLastColumn="0"/>
               <w:rPr>
                 <w:color w:val="auto"/>
               </w:rPr>
@@ -10844,7 +10915,7 @@
           <w:p>
             <w:pPr>
               <w:jc w:val="center"/>
-              <w:cnfStyle w:val="100000000000"/>
+              <w:cnfStyle w:val="100000000000" w:firstRow="1" w:lastRow="0" w:firstColumn="0" w:lastColumn="0" w:oddVBand="0" w:evenVBand="0" w:oddHBand="0" w:evenHBand="0" w:firstRowFirstColumn="0" w:firstRowLastColumn="0" w:lastRowFirstColumn="0" w:lastRowLastColumn="0"/>
               <w:rPr>
                 <w:color w:val="auto"/>
               </w:rPr>
@@ -10864,7 +10935,7 @@
           <w:p>
             <w:pPr>
               <w:jc w:val="center"/>
-              <w:cnfStyle w:val="100000000000"/>
+              <w:cnfStyle w:val="100000000000" w:firstRow="1" w:lastRow="0" w:firstColumn="0" w:lastColumn="0" w:oddVBand="0" w:evenVBand="0" w:oddHBand="0" w:evenHBand="0" w:firstRowFirstColumn="0" w:firstRowLastColumn="0" w:lastRowFirstColumn="0" w:lastRowLastColumn="0"/>
               <w:rPr>
                 <w:color w:val="auto"/>
               </w:rPr>
@@ -10884,7 +10955,7 @@
           <w:p>
             <w:pPr>
               <w:jc w:val="center"/>
-              <w:cnfStyle w:val="100000000000"/>
+              <w:cnfStyle w:val="100000000000" w:firstRow="1" w:lastRow="0" w:firstColumn="0" w:lastColumn="0" w:oddVBand="0" w:evenVBand="0" w:oddHBand="0" w:evenHBand="0" w:firstRowFirstColumn="0" w:firstRowLastColumn="0" w:lastRowFirstColumn="0" w:lastRowLastColumn="0"/>
               <w:rPr>
                 <w:color w:val="auto"/>
               </w:rPr>
@@ -10904,7 +10975,7 @@
           <w:p>
             <w:pPr>
               <w:jc w:val="center"/>
-              <w:cnfStyle w:val="100000000000"/>
+              <w:cnfStyle w:val="100000000000" w:firstRow="1" w:lastRow="0" w:firstColumn="0" w:lastColumn="0" w:oddVBand="0" w:evenVBand="0" w:oddHBand="0" w:evenHBand="0" w:firstRowFirstColumn="0" w:firstRowLastColumn="0" w:lastRowFirstColumn="0" w:lastRowLastColumn="0"/>
               <w:rPr>
                 <w:color w:val="auto"/>
               </w:rPr>
@@ -10926,7 +10997,7 @@
           <w:p>
             <w:pPr>
               <w:jc w:val="center"/>
-              <w:cnfStyle w:val="100000000000"/>
+              <w:cnfStyle w:val="100000000000" w:firstRow="1" w:lastRow="0" w:firstColumn="0" w:lastColumn="0" w:oddVBand="0" w:evenVBand="0" w:oddHBand="0" w:evenHBand="0" w:firstRowFirstColumn="0" w:firstRowLastColumn="0" w:lastRowFirstColumn="0" w:lastRowLastColumn="0"/>
               <w:rPr>
                 <w:color w:val="auto"/>
               </w:rPr>
@@ -10946,7 +11017,7 @@
           <w:p>
             <w:pPr>
               <w:jc w:val="center"/>
-              <w:cnfStyle w:val="100000000000"/>
+              <w:cnfStyle w:val="100000000000" w:firstRow="1" w:lastRow="0" w:firstColumn="0" w:lastColumn="0" w:oddVBand="0" w:evenVBand="0" w:oddHBand="0" w:evenHBand="0" w:firstRowFirstColumn="0" w:firstRowLastColumn="0" w:lastRowFirstColumn="0" w:lastRowLastColumn="0"/>
               <w:rPr>
                 <w:color w:val="auto"/>
               </w:rPr>
@@ -10966,7 +11037,7 @@
           <w:p>
             <w:pPr>
               <w:jc w:val="center"/>
-              <w:cnfStyle w:val="100000000000"/>
+              <w:cnfStyle w:val="100000000000" w:firstRow="1" w:lastRow="0" w:firstColumn="0" w:lastColumn="0" w:oddVBand="0" w:evenVBand="0" w:oddHBand="0" w:evenHBand="0" w:firstRowFirstColumn="0" w:firstRowLastColumn="0" w:lastRowFirstColumn="0" w:lastRowLastColumn="0"/>
               <w:rPr>
                 <w:color w:val="auto"/>
               </w:rPr>
@@ -10986,7 +11057,7 @@
           <w:p>
             <w:pPr>
               <w:jc w:val="center"/>
-              <w:cnfStyle w:val="100000000000"/>
+              <w:cnfStyle w:val="100000000000" w:firstRow="1" w:lastRow="0" w:firstColumn="0" w:lastColumn="0" w:oddVBand="0" w:evenVBand="0" w:oddHBand="0" w:evenHBand="0" w:firstRowFirstColumn="0" w:firstRowLastColumn="0" w:lastRowFirstColumn="0" w:lastRowLastColumn="0"/>
               <w:rPr>
                 <w:color w:val="auto"/>
               </w:rPr>
@@ -11006,7 +11077,7 @@
           <w:p>
             <w:pPr>
               <w:jc w:val="center"/>
-              <w:cnfStyle w:val="100000000000"/>
+              <w:cnfStyle w:val="100000000000" w:firstRow="1" w:lastRow="0" w:firstColumn="0" w:lastColumn="0" w:oddVBand="0" w:evenVBand="0" w:oddHBand="0" w:evenHBand="0" w:firstRowFirstColumn="0" w:firstRowLastColumn="0" w:lastRowFirstColumn="0" w:lastRowLastColumn="0"/>
               <w:rPr>
                 <w:color w:val="auto"/>
               </w:rPr>
@@ -11022,11 +11093,11 @@
       </w:tr>
       <w:tr>
         <w:trPr>
-          <w:cnfStyle w:val="000000100000"/>
+          <w:cnfStyle w:val="000000100000" w:firstRow="0" w:lastRow="0" w:firstColumn="0" w:lastColumn="0" w:oddVBand="0" w:evenVBand="0" w:oddHBand="1" w:evenHBand="0" w:firstRowFirstColumn="0" w:firstRowLastColumn="0" w:lastRowFirstColumn="0" w:lastRowLastColumn="0"/>
         </w:trPr>
         <w:tc>
           <w:tcPr>
-            <w:cnfStyle w:val="001000000000"/>
+            <w:cnfStyle w:val="001000000000" w:firstRow="0" w:lastRow="0" w:firstColumn="1" w:lastColumn="0" w:oddVBand="0" w:evenVBand="0" w:oddHBand="0" w:evenHBand="0" w:firstRowFirstColumn="0" w:firstRowLastColumn="0" w:lastRowFirstColumn="0" w:lastRowLastColumn="0"/>
             <w:tcW w:w="1472" w:type="dxa"/>
           </w:tcPr>
           <w:p>
@@ -11052,7 +11123,7 @@
           <w:p>
             <w:pPr>
               <w:jc w:val="center"/>
-              <w:cnfStyle w:val="000000100000"/>
+              <w:cnfStyle w:val="000000100000" w:firstRow="0" w:lastRow="0" w:firstColumn="0" w:lastColumn="0" w:oddVBand="0" w:evenVBand="0" w:oddHBand="1" w:evenHBand="0" w:firstRowFirstColumn="0" w:firstRowLastColumn="0" w:lastRowFirstColumn="0" w:lastRowLastColumn="0"/>
               <w:rPr>
                 <w:color w:val="C00000"/>
               </w:rPr>
@@ -11072,7 +11143,7 @@
           <w:p>
             <w:pPr>
               <w:jc w:val="center"/>
-              <w:cnfStyle w:val="000000100000"/>
+              <w:cnfStyle w:val="000000100000" w:firstRow="0" w:lastRow="0" w:firstColumn="0" w:lastColumn="0" w:oddVBand="0" w:evenVBand="0" w:oddHBand="1" w:evenHBand="0" w:firstRowFirstColumn="0" w:firstRowLastColumn="0" w:lastRowFirstColumn="0" w:lastRowLastColumn="0"/>
               <w:rPr>
                 <w:color w:val="C00000"/>
               </w:rPr>
@@ -11092,7 +11163,7 @@
           <w:p>
             <w:pPr>
               <w:jc w:val="center"/>
-              <w:cnfStyle w:val="000000100000"/>
+              <w:cnfStyle w:val="000000100000" w:firstRow="0" w:lastRow="0" w:firstColumn="0" w:lastColumn="0" w:oddVBand="0" w:evenVBand="0" w:oddHBand="1" w:evenHBand="0" w:firstRowFirstColumn="0" w:firstRowLastColumn="0" w:lastRowFirstColumn="0" w:lastRowLastColumn="0"/>
               <w:rPr>
                 <w:color w:val="C00000"/>
               </w:rPr>
@@ -11112,7 +11183,7 @@
           <w:p>
             <w:pPr>
               <w:jc w:val="center"/>
-              <w:cnfStyle w:val="000000100000"/>
+              <w:cnfStyle w:val="000000100000" w:firstRow="0" w:lastRow="0" w:firstColumn="0" w:lastColumn="0" w:oddVBand="0" w:evenVBand="0" w:oddHBand="1" w:evenHBand="0" w:firstRowFirstColumn="0" w:firstRowLastColumn="0" w:lastRowFirstColumn="0" w:lastRowLastColumn="0"/>
               <w:rPr>
                 <w:color w:val="C00000"/>
               </w:rPr>
@@ -11132,7 +11203,7 @@
           <w:p>
             <w:pPr>
               <w:jc w:val="center"/>
-              <w:cnfStyle w:val="000000100000"/>
+              <w:cnfStyle w:val="000000100000" w:firstRow="0" w:lastRow="0" w:firstColumn="0" w:lastColumn="0" w:oddVBand="0" w:evenVBand="0" w:oddHBand="1" w:evenHBand="0" w:firstRowFirstColumn="0" w:firstRowLastColumn="0" w:lastRowFirstColumn="0" w:lastRowLastColumn="0"/>
               <w:rPr>
                 <w:color w:val="C00000"/>
               </w:rPr>
@@ -11152,7 +11223,7 @@
           <w:p>
             <w:pPr>
               <w:jc w:val="center"/>
-              <w:cnfStyle w:val="000000100000"/>
+              <w:cnfStyle w:val="000000100000" w:firstRow="0" w:lastRow="0" w:firstColumn="0" w:lastColumn="0" w:oddVBand="0" w:evenVBand="0" w:oddHBand="1" w:evenHBand="0" w:firstRowFirstColumn="0" w:firstRowLastColumn="0" w:lastRowFirstColumn="0" w:lastRowLastColumn="0"/>
               <w:rPr>
                 <w:color w:val="C00000"/>
               </w:rPr>
@@ -11172,7 +11243,7 @@
           <w:p>
             <w:pPr>
               <w:jc w:val="center"/>
-              <w:cnfStyle w:val="000000100000"/>
+              <w:cnfStyle w:val="000000100000" w:firstRow="0" w:lastRow="0" w:firstColumn="0" w:lastColumn="0" w:oddVBand="0" w:evenVBand="0" w:oddHBand="1" w:evenHBand="0" w:firstRowFirstColumn="0" w:firstRowLastColumn="0" w:lastRowFirstColumn="0" w:lastRowLastColumn="0"/>
               <w:rPr>
                 <w:color w:val="C00000"/>
               </w:rPr>
@@ -11192,7 +11263,7 @@
           <w:p>
             <w:pPr>
               <w:jc w:val="center"/>
-              <w:cnfStyle w:val="000000100000"/>
+              <w:cnfStyle w:val="000000100000" w:firstRow="0" w:lastRow="0" w:firstColumn="0" w:lastColumn="0" w:oddVBand="0" w:evenVBand="0" w:oddHBand="1" w:evenHBand="0" w:firstRowFirstColumn="0" w:firstRowLastColumn="0" w:lastRowFirstColumn="0" w:lastRowLastColumn="0"/>
               <w:rPr>
                 <w:color w:val="C00000"/>
               </w:rPr>
@@ -11212,7 +11283,7 @@
           <w:p>
             <w:pPr>
               <w:jc w:val="center"/>
-              <w:cnfStyle w:val="000000100000"/>
+              <w:cnfStyle w:val="000000100000" w:firstRow="0" w:lastRow="0" w:firstColumn="0" w:lastColumn="0" w:oddVBand="0" w:evenVBand="0" w:oddHBand="1" w:evenHBand="0" w:firstRowFirstColumn="0" w:firstRowLastColumn="0" w:lastRowFirstColumn="0" w:lastRowLastColumn="0"/>
               <w:rPr>
                 <w:color w:val="C00000"/>
               </w:rPr>
@@ -11232,7 +11303,7 @@
           <w:p>
             <w:pPr>
               <w:jc w:val="center"/>
-              <w:cnfStyle w:val="000000100000"/>
+              <w:cnfStyle w:val="000000100000" w:firstRow="0" w:lastRow="0" w:firstColumn="0" w:lastColumn="0" w:oddVBand="0" w:evenVBand="0" w:oddHBand="1" w:evenHBand="0" w:firstRowFirstColumn="0" w:firstRowLastColumn="0" w:lastRowFirstColumn="0" w:lastRowLastColumn="0"/>
               <w:rPr>
                 <w:color w:val="C00000"/>
               </w:rPr>
@@ -11249,7 +11320,7 @@
       <w:tr>
         <w:tc>
           <w:tcPr>
-            <w:cnfStyle w:val="001000000000"/>
+            <w:cnfStyle w:val="001000000000" w:firstRow="0" w:lastRow="0" w:firstColumn="1" w:lastColumn="0" w:oddVBand="0" w:evenVBand="0" w:oddHBand="0" w:evenHBand="0" w:firstRowFirstColumn="0" w:firstRowLastColumn="0" w:lastRowFirstColumn="0" w:lastRowLastColumn="0"/>
             <w:tcW w:w="1472" w:type="dxa"/>
           </w:tcPr>
           <w:p>
@@ -11273,7 +11344,7 @@
           <w:p>
             <w:pPr>
               <w:jc w:val="center"/>
-              <w:cnfStyle w:val="000000000000"/>
+              <w:cnfStyle w:val="000000000000" w:firstRow="0" w:lastRow="0" w:firstColumn="0" w:lastColumn="0" w:oddVBand="0" w:evenVBand="0" w:oddHBand="0" w:evenHBand="0" w:firstRowFirstColumn="0" w:firstRowLastColumn="0" w:lastRowFirstColumn="0" w:lastRowLastColumn="0"/>
               <w:rPr>
                 <w:color w:val="0070C0"/>
               </w:rPr>
@@ -11293,7 +11364,7 @@
           <w:p>
             <w:pPr>
               <w:jc w:val="center"/>
-              <w:cnfStyle w:val="000000000000"/>
+              <w:cnfStyle w:val="000000000000" w:firstRow="0" w:lastRow="0" w:firstColumn="0" w:lastColumn="0" w:oddVBand="0" w:evenVBand="0" w:oddHBand="0" w:evenHBand="0" w:firstRowFirstColumn="0" w:firstRowLastColumn="0" w:lastRowFirstColumn="0" w:lastRowLastColumn="0"/>
               <w:rPr>
                 <w:color w:val="0070C0"/>
               </w:rPr>
@@ -11313,7 +11384,7 @@
           <w:p>
             <w:pPr>
               <w:jc w:val="center"/>
-              <w:cnfStyle w:val="000000000000"/>
+              <w:cnfStyle w:val="000000000000" w:firstRow="0" w:lastRow="0" w:firstColumn="0" w:lastColumn="0" w:oddVBand="0" w:evenVBand="0" w:oddHBand="0" w:evenHBand="0" w:firstRowFirstColumn="0" w:firstRowLastColumn="0" w:lastRowFirstColumn="0" w:lastRowLastColumn="0"/>
               <w:rPr>
                 <w:color w:val="0070C0"/>
               </w:rPr>
@@ -11333,7 +11404,7 @@
           <w:p>
             <w:pPr>
               <w:jc w:val="center"/>
-              <w:cnfStyle w:val="000000000000"/>
+              <w:cnfStyle w:val="000000000000" w:firstRow="0" w:lastRow="0" w:firstColumn="0" w:lastColumn="0" w:oddVBand="0" w:evenVBand="0" w:oddHBand="0" w:evenHBand="0" w:firstRowFirstColumn="0" w:firstRowLastColumn="0" w:lastRowFirstColumn="0" w:lastRowLastColumn="0"/>
               <w:rPr>
                 <w:color w:val="0070C0"/>
               </w:rPr>
@@ -11353,7 +11424,7 @@
           <w:p>
             <w:pPr>
               <w:jc w:val="center"/>
-              <w:cnfStyle w:val="000000000000"/>
+              <w:cnfStyle w:val="000000000000" w:firstRow="0" w:lastRow="0" w:firstColumn="0" w:lastColumn="0" w:oddVBand="0" w:evenVBand="0" w:oddHBand="0" w:evenHBand="0" w:firstRowFirstColumn="0" w:firstRowLastColumn="0" w:lastRowFirstColumn="0" w:lastRowLastColumn="0"/>
               <w:rPr>
                 <w:color w:val="0070C0"/>
               </w:rPr>
@@ -11373,7 +11444,7 @@
           <w:p>
             <w:pPr>
               <w:jc w:val="center"/>
-              <w:cnfStyle w:val="000000000000"/>
+              <w:cnfStyle w:val="000000000000" w:firstRow="0" w:lastRow="0" w:firstColumn="0" w:lastColumn="0" w:oddVBand="0" w:evenVBand="0" w:oddHBand="0" w:evenHBand="0" w:firstRowFirstColumn="0" w:firstRowLastColumn="0" w:lastRowFirstColumn="0" w:lastRowLastColumn="0"/>
               <w:rPr>
                 <w:color w:val="0070C0"/>
               </w:rPr>
@@ -11393,7 +11464,7 @@
           <w:p>
             <w:pPr>
               <w:jc w:val="center"/>
-              <w:cnfStyle w:val="000000000000"/>
+              <w:cnfStyle w:val="000000000000" w:firstRow="0" w:lastRow="0" w:firstColumn="0" w:lastColumn="0" w:oddVBand="0" w:evenVBand="0" w:oddHBand="0" w:evenHBand="0" w:firstRowFirstColumn="0" w:firstRowLastColumn="0" w:lastRowFirstColumn="0" w:lastRowLastColumn="0"/>
               <w:rPr>
                 <w:color w:val="0070C0"/>
               </w:rPr>
@@ -11413,7 +11484,7 @@
           <w:p>
             <w:pPr>
               <w:jc w:val="center"/>
-              <w:cnfStyle w:val="000000000000"/>
+              <w:cnfStyle w:val="000000000000" w:firstRow="0" w:lastRow="0" w:firstColumn="0" w:lastColumn="0" w:oddVBand="0" w:evenVBand="0" w:oddHBand="0" w:evenHBand="0" w:firstRowFirstColumn="0" w:firstRowLastColumn="0" w:lastRowFirstColumn="0" w:lastRowLastColumn="0"/>
               <w:rPr>
                 <w:color w:val="0070C0"/>
               </w:rPr>
@@ -11433,7 +11504,7 @@
           <w:p>
             <w:pPr>
               <w:jc w:val="center"/>
-              <w:cnfStyle w:val="000000000000"/>
+              <w:cnfStyle w:val="000000000000" w:firstRow="0" w:lastRow="0" w:firstColumn="0" w:lastColumn="0" w:oddVBand="0" w:evenVBand="0" w:oddHBand="0" w:evenHBand="0" w:firstRowFirstColumn="0" w:firstRowLastColumn="0" w:lastRowFirstColumn="0" w:lastRowLastColumn="0"/>
               <w:rPr>
                 <w:color w:val="0070C0"/>
               </w:rPr>
@@ -11453,7 +11524,7 @@
           <w:p>
             <w:pPr>
               <w:jc w:val="center"/>
-              <w:cnfStyle w:val="000000000000"/>
+              <w:cnfStyle w:val="000000000000" w:firstRow="0" w:lastRow="0" w:firstColumn="0" w:lastColumn="0" w:oddVBand="0" w:evenVBand="0" w:oddHBand="0" w:evenHBand="0" w:firstRowFirstColumn="0" w:firstRowLastColumn="0" w:lastRowFirstColumn="0" w:lastRowLastColumn="0"/>
               <w:rPr>
                 <w:color w:val="0070C0"/>
               </w:rPr>
@@ -11470,6 +11541,9 @@
     </w:tbl>
     <w:p/>
     <w:p>
+      <w:pPr>
+        <w:jc w:val="both"/>
+      </w:pPr>
       <w:r>
         <w:t xml:space="preserve">Como se pode ver pelos valores da tabela anterior, os valores originais com maior </w:t>
       </w:r>
@@ -11479,13 +11553,7 @@
       </w:r>
       <w:proofErr w:type="gramEnd"/>
       <w:r>
-        <w:t>, pa</w:t>
-      </w:r>
-      <w:r>
-        <w:t>s</w:t>
-      </w:r>
-      <w:r>
-        <w:t>sam a ser os que têm menor fitness neste momento e os que tinham menor, passam a ter os maiores valores de fitness.</w:t>
+        <w:t>, passam a ser os que têm menor fitness neste momento e os que tinham menor, passam a ter os maiores valores de fitness.</w:t>
       </w:r>
     </w:p>
     <w:p/>
@@ -11499,7 +11567,7 @@
         <w:tblStyle w:val="Tabelacomgrelha"/>
         <w:tblW w:w="0" w:type="auto"/>
         <w:jc w:val="center"/>
-        <w:tblLook w:val="04A0"/>
+        <w:tblLook w:val="04A0" w:firstRow="1" w:lastRow="0" w:firstColumn="1" w:lastColumn="0" w:noHBand="0" w:noVBand="1"/>
       </w:tblPr>
       <w:tblGrid>
         <w:gridCol w:w="1150"/>
@@ -11886,7 +11954,7 @@
         <w:tblStyle w:val="Tabelacomgrelha"/>
         <w:tblW w:w="0" w:type="auto"/>
         <w:jc w:val="center"/>
-        <w:tblLook w:val="04A0"/>
+        <w:tblLook w:val="04A0" w:firstRow="1" w:lastRow="0" w:firstColumn="1" w:lastColumn="0" w:noHBand="0" w:noVBand="1"/>
       </w:tblPr>
       <w:tblGrid>
         <w:gridCol w:w="468"/>
@@ -12253,16 +12321,7 @@
     </w:p>
     <w:p>
       <w:pPr>
-        <w:rPr>
-          <w:b/>
-          <w:sz w:val="24"/>
-          <w:szCs w:val="24"/>
-        </w:rPr>
-      </w:pPr>
-    </w:p>
-    <w:p>
-      <w:pPr>
-        <w:pStyle w:val="Ttulo2"/>
+        <w:pStyle w:val="Cabealho2"/>
         <w:rPr>
           <w:rFonts w:ascii="Arial" w:hAnsi="Arial" w:cs="Arial"/>
           <w:color w:val="auto"/>
@@ -12288,21 +12347,21 @@
           <w:sz w:val="40"/>
           <w:szCs w:val="40"/>
         </w:rPr>
-        <w:t xml:space="preserve">: Mutação  </w:t>
-      </w:r>
-    </w:p>
-    <w:p>
-      <w:pPr>
-        <w:rPr>
-          <w:b/>
-          <w:sz w:val="24"/>
-          <w:szCs w:val="24"/>
-        </w:rPr>
-      </w:pPr>
-    </w:p>
-    <w:p>
-      <w:pPr>
-        <w:pStyle w:val="Ttulo3"/>
+        <w:t>: Mutação</w:t>
+      </w:r>
+    </w:p>
+    <w:p>
+      <w:pPr>
+        <w:rPr>
+          <w:b/>
+          <w:sz w:val="24"/>
+          <w:szCs w:val="24"/>
+        </w:rPr>
+      </w:pPr>
+    </w:p>
+    <w:p>
+      <w:pPr>
+        <w:pStyle w:val="Cabealho3"/>
         <w:rPr>
           <w:color w:val="auto"/>
           <w:sz w:val="32"/>
@@ -12315,51 +12374,72 @@
           <w:sz w:val="32"/>
           <w:szCs w:val="32"/>
         </w:rPr>
-        <w:t xml:space="preserve">Descrição </w:t>
-      </w:r>
-    </w:p>
-    <w:p>
-      <w:pPr>
-        <w:rPr>
-          <w:b/>
-          <w:sz w:val="24"/>
-          <w:szCs w:val="24"/>
-        </w:rPr>
-      </w:pPr>
-      <w:r>
-        <w:rPr>
-          <w:b/>
-          <w:sz w:val="24"/>
-          <w:szCs w:val="24"/>
-        </w:rPr>
-        <w:t xml:space="preserve">Temos um individuo onde escolhemos dois </w:t>
-      </w:r>
-      <w:proofErr w:type="gramStart"/>
-      <w:r>
-        <w:rPr>
-          <w:b/>
-          <w:sz w:val="24"/>
-          <w:szCs w:val="24"/>
-          <w:highlight w:val="yellow"/>
-        </w:rPr>
-        <w:t>ale</w:t>
-      </w:r>
-      <w:r>
-        <w:rPr>
-          <w:b/>
-          <w:sz w:val="24"/>
-          <w:szCs w:val="24"/>
-        </w:rPr>
-        <w:t xml:space="preserve">  ,</w:t>
-      </w:r>
-      <w:proofErr w:type="gramEnd"/>
-      <w:r>
-        <w:rPr>
-          <w:b/>
-          <w:sz w:val="24"/>
-          <w:szCs w:val="24"/>
-        </w:rPr>
-        <w:t xml:space="preserve"> de forma aleatória, e os trocamos de sitio.</w:t>
+        <w:t>Descrição</w:t>
+      </w:r>
+    </w:p>
+    <w:p>
+      <w:pPr>
+        <w:rPr>
+          <w:b/>
+          <w:sz w:val="24"/>
+          <w:szCs w:val="24"/>
+        </w:rPr>
+      </w:pPr>
+      <w:r>
+        <w:rPr>
+          <w:b/>
+          <w:sz w:val="24"/>
+          <w:szCs w:val="24"/>
+        </w:rPr>
+        <w:t xml:space="preserve">Temos um </w:t>
+      </w:r>
+      <w:r>
+        <w:rPr>
+          <w:b/>
+          <w:sz w:val="24"/>
+          <w:szCs w:val="24"/>
+        </w:rPr>
+        <w:t>indivíduo</w:t>
+      </w:r>
+      <w:r>
+        <w:rPr>
+          <w:b/>
+          <w:sz w:val="24"/>
+          <w:szCs w:val="24"/>
+        </w:rPr>
+        <w:t xml:space="preserve"> onde escolhemos dois </w:t>
+      </w:r>
+      <w:r>
+        <w:rPr>
+          <w:b/>
+          <w:sz w:val="24"/>
+          <w:szCs w:val="24"/>
+        </w:rPr>
+        <w:t>alelos</w:t>
+      </w:r>
+      <w:r>
+        <w:rPr>
+          <w:b/>
+          <w:sz w:val="24"/>
+          <w:szCs w:val="24"/>
+        </w:rPr>
+        <w:t>, de form</w:t>
+      </w:r>
+      <w:r>
+        <w:rPr>
+          <w:b/>
+          <w:sz w:val="24"/>
+          <w:szCs w:val="24"/>
+        </w:rPr>
+        <w:t>a aleatória, e os trocamos de sí</w:t>
+      </w:r>
+      <w:r>
+        <w:rPr>
+          <w:b/>
+          <w:sz w:val="24"/>
+          <w:szCs w:val="24"/>
+        </w:rPr>
+        <w:t>tio.</w:t>
       </w:r>
     </w:p>
     <w:p>
@@ -12429,7 +12509,7 @@
           <w:sz w:val="32"/>
           <w:szCs w:val="32"/>
         </w:rPr>
-        <w:t xml:space="preserve">Esquemas </w:t>
+        <w:t>Esquemas</w:t>
       </w:r>
     </w:p>
     <w:p>
@@ -12802,20 +12882,54 @@
           <w:szCs w:val="24"/>
         </w:rPr>
         <w:tab/>
-        <w:t xml:space="preserve">Dois </w:t>
-      </w:r>
-      <w:proofErr w:type="spellStart"/>
+      </w:r>
+      <w:proofErr w:type="gramStart"/>
       <w:r>
         <w:rPr>
           <w:b/>
           <w:color w:val="E36C0A" w:themeColor="accent6" w:themeShade="BF"/>
           <w:sz w:val="24"/>
           <w:szCs w:val="24"/>
-          <w:highlight w:val="yellow"/>
-        </w:rPr>
-        <w:t>delos</w:t>
-      </w:r>
-      <w:proofErr w:type="spellEnd"/>
+        </w:rPr>
+        <w:t>d</w:t>
+      </w:r>
+      <w:r>
+        <w:rPr>
+          <w:b/>
+          <w:color w:val="E36C0A" w:themeColor="accent6" w:themeShade="BF"/>
+          <w:sz w:val="24"/>
+          <w:szCs w:val="24"/>
+        </w:rPr>
+        <w:t>ois</w:t>
+      </w:r>
+      <w:proofErr w:type="gramEnd"/>
+      <w:r>
+        <w:rPr>
+          <w:b/>
+          <w:color w:val="E36C0A" w:themeColor="accent6" w:themeShade="BF"/>
+          <w:sz w:val="24"/>
+          <w:szCs w:val="24"/>
+        </w:rPr>
+        <w:t xml:space="preserve"> </w:t>
+      </w:r>
+      <w:r>
+        <w:rPr>
+          <w:b/>
+          <w:color w:val="E36C0A" w:themeColor="accent6" w:themeShade="BF"/>
+          <w:sz w:val="24"/>
+          <w:szCs w:val="24"/>
+        </w:rPr>
+        <w:t>al</w:t>
+      </w:r>
+      <w:r>
+        <w:rPr>
+          <w:b/>
+          <w:color w:val="E36C0A" w:themeColor="accent6" w:themeShade="BF"/>
+          <w:sz w:val="24"/>
+          <w:szCs w:val="24"/>
+        </w:rPr>
+        <w:t>elos</w:t>
+      </w:r>
     </w:p>
     <w:p>
       <w:pPr>
@@ -13040,7 +13154,6 @@
           <w:szCs w:val="24"/>
         </w:rPr>
         <w:tab/>
-        <w:t xml:space="preserve"> </w:t>
       </w:r>
     </w:p>
     <w:p>
@@ -13145,41 +13258,21 @@
         <w:tab/>
         <w:t xml:space="preserve">Depois é só fazer </w:t>
       </w:r>
-      <w:proofErr w:type="gramStart"/>
-      <w:r>
-        <w:rPr>
-          <w:b/>
-          <w:sz w:val="24"/>
-          <w:szCs w:val="24"/>
-        </w:rPr>
-        <w:t>o troca</w:t>
-      </w:r>
-      <w:proofErr w:type="gramEnd"/>
-      <w:r>
-        <w:rPr>
-          <w:b/>
-          <w:sz w:val="24"/>
-          <w:szCs w:val="24"/>
-        </w:rPr>
-        <w:t xml:space="preserve"> de posições </w:t>
-      </w:r>
-    </w:p>
-    <w:p>
-      <w:pPr>
-        <w:rPr>
-          <w:b/>
-          <w:sz w:val="24"/>
-          <w:szCs w:val="24"/>
-        </w:rPr>
-      </w:pPr>
-    </w:p>
-    <w:p>
-      <w:pPr>
-        <w:rPr>
-          <w:b/>
-          <w:sz w:val="24"/>
-          <w:szCs w:val="24"/>
-          <w:u w:val="single"/>
+      <w:r>
+        <w:rPr>
+          <w:b/>
+          <w:sz w:val="24"/>
+          <w:szCs w:val="24"/>
+        </w:rPr>
+        <w:t>a troca de posições</w:t>
+      </w:r>
+    </w:p>
+    <w:p>
+      <w:pPr>
+        <w:rPr>
+          <w:b/>
+          <w:sz w:val="24"/>
+          <w:szCs w:val="24"/>
         </w:rPr>
       </w:pPr>
     </w:p>
@@ -13224,16 +13317,14 @@
         <w:rPr>
           <w:rFonts w:ascii="Courier New" w:eastAsia="Times New Roman" w:hAnsi="Courier New" w:cs="Courier New"/>
           <w:color w:val="333333"/>
-          <w:sz w:val="14"/>
-          <w:szCs w:val="14"/>
-          <w:lang w:eastAsia="pt-PT"/>
-        </w:rPr>
-      </w:pPr>
-      <w:r>
-        <w:rPr>
-          <w:rFonts w:ascii="Courier New" w:eastAsia="Times New Roman" w:hAnsi="Courier New" w:cs="Courier New"/>
-          <w:color w:val="333333"/>
-          <w:sz w:val="14"/>
+          <w:szCs w:val="14"/>
+          <w:lang w:eastAsia="pt-PT"/>
+        </w:rPr>
+      </w:pPr>
+      <w:r>
+        <w:rPr>
+          <w:rFonts w:ascii="Courier New" w:eastAsia="Times New Roman" w:hAnsi="Courier New" w:cs="Courier New"/>
+          <w:color w:val="333333"/>
           <w:szCs w:val="14"/>
           <w:lang w:eastAsia="pt-PT"/>
         </w:rPr>
@@ -13244,7 +13335,6 @@
         <w:rPr>
           <w:rFonts w:ascii="Courier New" w:eastAsia="Times New Roman" w:hAnsi="Courier New" w:cs="Courier New"/>
           <w:color w:val="333333"/>
-          <w:sz w:val="14"/>
           <w:szCs w:val="14"/>
           <w:lang w:eastAsia="pt-PT"/>
         </w:rPr>
@@ -13255,7 +13345,6 @@
         <w:rPr>
           <w:rFonts w:ascii="Courier New" w:eastAsia="Times New Roman" w:hAnsi="Courier New" w:cs="Courier New"/>
           <w:color w:val="333333"/>
-          <w:sz w:val="14"/>
           <w:szCs w:val="14"/>
           <w:lang w:eastAsia="pt-PT"/>
         </w:rPr>
@@ -13286,7 +13375,6 @@
         <w:rPr>
           <w:rFonts w:ascii="Courier New" w:eastAsia="Times New Roman" w:hAnsi="Courier New" w:cs="Courier New"/>
           <w:color w:val="333333"/>
-          <w:sz w:val="14"/>
           <w:szCs w:val="14"/>
           <w:lang w:eastAsia="pt-PT"/>
         </w:rPr>
@@ -13316,7 +13404,6 @@
         <w:rPr>
           <w:rFonts w:ascii="Courier New" w:eastAsia="Times New Roman" w:hAnsi="Courier New" w:cs="Courier New"/>
           <w:color w:val="333333"/>
-          <w:sz w:val="14"/>
           <w:szCs w:val="14"/>
           <w:lang w:eastAsia="pt-PT"/>
         </w:rPr>
@@ -13327,7 +13414,6 @@
         <w:rPr>
           <w:rFonts w:ascii="Courier New" w:eastAsia="Times New Roman" w:hAnsi="Courier New" w:cs="Courier New"/>
           <w:color w:val="333333"/>
-          <w:sz w:val="14"/>
           <w:szCs w:val="14"/>
           <w:lang w:eastAsia="pt-PT"/>
         </w:rPr>
@@ -13339,7 +13425,6 @@
         <w:rPr>
           <w:rFonts w:ascii="Courier New" w:eastAsia="Times New Roman" w:hAnsi="Courier New" w:cs="Courier New"/>
           <w:color w:val="333333"/>
-          <w:sz w:val="14"/>
           <w:szCs w:val="14"/>
           <w:lang w:eastAsia="pt-PT"/>
         </w:rPr>
@@ -13350,7 +13435,6 @@
         <w:rPr>
           <w:rFonts w:ascii="Courier New" w:eastAsia="Times New Roman" w:hAnsi="Courier New" w:cs="Courier New"/>
           <w:color w:val="333333"/>
-          <w:sz w:val="14"/>
           <w:szCs w:val="14"/>
           <w:lang w:eastAsia="pt-PT"/>
         </w:rPr>
@@ -13361,7 +13445,6 @@
         <w:rPr>
           <w:rFonts w:ascii="Courier New" w:eastAsia="Times New Roman" w:hAnsi="Courier New" w:cs="Courier New"/>
           <w:color w:val="333333"/>
-          <w:sz w:val="14"/>
           <w:szCs w:val="14"/>
           <w:lang w:eastAsia="pt-PT"/>
         </w:rPr>
@@ -13392,7 +13475,6 @@
         <w:rPr>
           <w:rFonts w:ascii="Courier New" w:eastAsia="Times New Roman" w:hAnsi="Courier New" w:cs="Courier New"/>
           <w:color w:val="333333"/>
-          <w:sz w:val="14"/>
           <w:szCs w:val="14"/>
           <w:lang w:eastAsia="pt-PT"/>
         </w:rPr>
@@ -13403,7 +13485,6 @@
         <w:rPr>
           <w:rFonts w:ascii="Courier New" w:eastAsia="Times New Roman" w:hAnsi="Courier New" w:cs="Courier New"/>
           <w:color w:val="333333"/>
-          <w:sz w:val="14"/>
           <w:szCs w:val="14"/>
           <w:lang w:eastAsia="pt-PT"/>
         </w:rPr>
@@ -13415,7 +13496,6 @@
         <w:rPr>
           <w:rFonts w:ascii="Courier New" w:eastAsia="Times New Roman" w:hAnsi="Courier New" w:cs="Courier New"/>
           <w:color w:val="333333"/>
-          <w:sz w:val="14"/>
           <w:szCs w:val="14"/>
           <w:lang w:eastAsia="pt-PT"/>
         </w:rPr>
@@ -13426,7 +13506,6 @@
         <w:rPr>
           <w:rFonts w:ascii="Courier New" w:eastAsia="Times New Roman" w:hAnsi="Courier New" w:cs="Courier New"/>
           <w:color w:val="333333"/>
-          <w:sz w:val="14"/>
           <w:szCs w:val="14"/>
           <w:lang w:eastAsia="pt-PT"/>
         </w:rPr>
@@ -13437,7 +13516,6 @@
         <w:rPr>
           <w:rFonts w:ascii="Courier New" w:eastAsia="Times New Roman" w:hAnsi="Courier New" w:cs="Courier New"/>
           <w:color w:val="333333"/>
-          <w:sz w:val="14"/>
           <w:szCs w:val="14"/>
           <w:lang w:eastAsia="pt-PT"/>
         </w:rPr>
@@ -13468,7 +13546,6 @@
         <w:rPr>
           <w:rFonts w:ascii="Courier New" w:eastAsia="Times New Roman" w:hAnsi="Courier New" w:cs="Courier New"/>
           <w:color w:val="333333"/>
-          <w:sz w:val="14"/>
           <w:szCs w:val="14"/>
           <w:lang w:eastAsia="pt-PT"/>
         </w:rPr>
@@ -13498,16 +13575,14 @@
         <w:rPr>
           <w:rFonts w:ascii="Courier New" w:eastAsia="Times New Roman" w:hAnsi="Courier New" w:cs="Courier New"/>
           <w:color w:val="333333"/>
-          <w:sz w:val="14"/>
-          <w:szCs w:val="14"/>
-          <w:lang w:eastAsia="pt-PT"/>
-        </w:rPr>
-      </w:pPr>
-      <w:r>
-        <w:rPr>
-          <w:rFonts w:ascii="Courier New" w:eastAsia="Times New Roman" w:hAnsi="Courier New" w:cs="Courier New"/>
-          <w:color w:val="333333"/>
-          <w:sz w:val="14"/>
+          <w:szCs w:val="14"/>
+          <w:lang w:eastAsia="pt-PT"/>
+        </w:rPr>
+      </w:pPr>
+      <w:r>
+        <w:rPr>
+          <w:rFonts w:ascii="Courier New" w:eastAsia="Times New Roman" w:hAnsi="Courier New" w:cs="Courier New"/>
+          <w:color w:val="333333"/>
           <w:szCs w:val="14"/>
           <w:lang w:eastAsia="pt-PT"/>
         </w:rPr>
@@ -13518,7 +13593,6 @@
         <w:rPr>
           <w:rFonts w:ascii="Courier New" w:eastAsia="Times New Roman" w:hAnsi="Courier New" w:cs="Courier New"/>
           <w:color w:val="333333"/>
-          <w:sz w:val="14"/>
           <w:szCs w:val="14"/>
           <w:lang w:eastAsia="pt-PT"/>
         </w:rPr>
@@ -13529,7 +13603,6 @@
         <w:rPr>
           <w:rFonts w:ascii="Courier New" w:eastAsia="Times New Roman" w:hAnsi="Courier New" w:cs="Courier New"/>
           <w:color w:val="333333"/>
-          <w:sz w:val="14"/>
           <w:szCs w:val="14"/>
           <w:lang w:eastAsia="pt-PT"/>
         </w:rPr>
@@ -13560,38 +13633,36 @@
         <w:rPr>
           <w:rFonts w:ascii="Courier New" w:eastAsia="Times New Roman" w:hAnsi="Courier New" w:cs="Courier New"/>
           <w:color w:val="333333"/>
-          <w:sz w:val="14"/>
-          <w:szCs w:val="14"/>
-          <w:lang w:eastAsia="pt-PT"/>
-        </w:rPr>
-      </w:pPr>
-      <w:r>
-        <w:rPr>
-          <w:rFonts w:ascii="Courier New" w:eastAsia="Times New Roman" w:hAnsi="Courier New" w:cs="Courier New"/>
-          <w:color w:val="333333"/>
-          <w:sz w:val="14"/>
-          <w:szCs w:val="14"/>
-          <w:lang w:eastAsia="pt-PT"/>
-        </w:rPr>
-        <w:tab/>
-      </w:r>
+          <w:szCs w:val="14"/>
+          <w:lang w:eastAsia="pt-PT"/>
+        </w:rPr>
+      </w:pPr>
+      <w:r>
+        <w:rPr>
+          <w:rFonts w:ascii="Courier New" w:eastAsia="Times New Roman" w:hAnsi="Courier New" w:cs="Courier New"/>
+          <w:color w:val="333333"/>
+          <w:szCs w:val="14"/>
+          <w:lang w:eastAsia="pt-PT"/>
+        </w:rPr>
+        <w:tab/>
+      </w:r>
+      <w:proofErr w:type="spellStart"/>
       <w:proofErr w:type="gramStart"/>
       <w:r>
         <w:rPr>
           <w:rFonts w:ascii="Courier New" w:eastAsia="Times New Roman" w:hAnsi="Courier New" w:cs="Courier New"/>
           <w:color w:val="333333"/>
-          <w:sz w:val="14"/>
           <w:szCs w:val="14"/>
           <w:lang w:eastAsia="pt-PT"/>
         </w:rPr>
         <w:t>alelo1</w:t>
       </w:r>
+      <w:proofErr w:type="spellEnd"/>
       <w:proofErr w:type="gramEnd"/>
       <w:r>
         <w:rPr>
           <w:rFonts w:ascii="Courier New" w:eastAsia="Times New Roman" w:hAnsi="Courier New" w:cs="Courier New"/>
           <w:color w:val="333333"/>
-          <w:sz w:val="14"/>
           <w:szCs w:val="14"/>
           <w:lang w:eastAsia="pt-PT"/>
         </w:rPr>
@@ -13602,7 +13673,6 @@
         <w:rPr>
           <w:rFonts w:ascii="Courier New" w:eastAsia="Times New Roman" w:hAnsi="Courier New" w:cs="Courier New"/>
           <w:color w:val="333333"/>
-          <w:sz w:val="14"/>
           <w:szCs w:val="14"/>
           <w:lang w:eastAsia="pt-PT"/>
         </w:rPr>
@@ -13613,7 +13683,6 @@
         <w:rPr>
           <w:rFonts w:ascii="Courier New" w:eastAsia="Times New Roman" w:hAnsi="Courier New" w:cs="Courier New"/>
           <w:color w:val="333333"/>
-          <w:sz w:val="14"/>
           <w:szCs w:val="14"/>
           <w:lang w:eastAsia="pt-PT"/>
         </w:rPr>
@@ -13624,7 +13693,6 @@
         <w:rPr>
           <w:rFonts w:ascii="Courier New" w:eastAsia="Times New Roman" w:hAnsi="Courier New" w:cs="Courier New"/>
           <w:color w:val="333333"/>
-          <w:sz w:val="14"/>
           <w:szCs w:val="14"/>
           <w:lang w:eastAsia="pt-PT"/>
         </w:rPr>
@@ -13635,7 +13703,6 @@
         <w:rPr>
           <w:rFonts w:ascii="Courier New" w:eastAsia="Times New Roman" w:hAnsi="Courier New" w:cs="Courier New"/>
           <w:color w:val="333333"/>
-          <w:sz w:val="14"/>
           <w:szCs w:val="14"/>
           <w:lang w:eastAsia="pt-PT"/>
         </w:rPr>
@@ -13646,7 +13713,6 @@
         <w:rPr>
           <w:rFonts w:ascii="Courier New" w:eastAsia="Times New Roman" w:hAnsi="Courier New" w:cs="Courier New"/>
           <w:color w:val="333333"/>
-          <w:sz w:val="14"/>
           <w:szCs w:val="14"/>
           <w:lang w:eastAsia="pt-PT"/>
         </w:rPr>
@@ -13657,7 +13723,6 @@
         <w:rPr>
           <w:rFonts w:ascii="Courier New" w:eastAsia="Times New Roman" w:hAnsi="Courier New" w:cs="Courier New"/>
           <w:color w:val="333333"/>
-          <w:sz w:val="14"/>
           <w:szCs w:val="14"/>
           <w:lang w:eastAsia="pt-PT"/>
         </w:rPr>
@@ -13688,16 +13753,14 @@
         <w:rPr>
           <w:rFonts w:ascii="Courier New" w:eastAsia="Times New Roman" w:hAnsi="Courier New" w:cs="Courier New"/>
           <w:color w:val="333333"/>
-          <w:sz w:val="14"/>
-          <w:szCs w:val="14"/>
-          <w:lang w:eastAsia="pt-PT"/>
-        </w:rPr>
-      </w:pPr>
-      <w:r>
-        <w:rPr>
-          <w:rFonts w:ascii="Courier New" w:eastAsia="Times New Roman" w:hAnsi="Courier New" w:cs="Courier New"/>
-          <w:color w:val="333333"/>
-          <w:sz w:val="14"/>
+          <w:szCs w:val="14"/>
+          <w:lang w:eastAsia="pt-PT"/>
+        </w:rPr>
+      </w:pPr>
+      <w:r>
+        <w:rPr>
+          <w:rFonts w:ascii="Courier New" w:eastAsia="Times New Roman" w:hAnsi="Courier New" w:cs="Courier New"/>
+          <w:color w:val="333333"/>
           <w:szCs w:val="14"/>
           <w:lang w:eastAsia="pt-PT"/>
         </w:rPr>
@@ -13729,48 +13792,45 @@
         <w:rPr>
           <w:rFonts w:ascii="Courier New" w:eastAsia="Times New Roman" w:hAnsi="Courier New" w:cs="Courier New"/>
           <w:color w:val="333333"/>
-          <w:sz w:val="14"/>
-          <w:szCs w:val="14"/>
-          <w:lang w:eastAsia="pt-PT"/>
-        </w:rPr>
-      </w:pPr>
-      <w:r>
-        <w:rPr>
-          <w:rFonts w:ascii="Courier New" w:eastAsia="Times New Roman" w:hAnsi="Courier New" w:cs="Courier New"/>
-          <w:color w:val="333333"/>
-          <w:sz w:val="14"/>
-          <w:szCs w:val="14"/>
-          <w:lang w:eastAsia="pt-PT"/>
-        </w:rPr>
-        <w:tab/>
-      </w:r>
-      <w:r>
-        <w:rPr>
-          <w:rFonts w:ascii="Courier New" w:eastAsia="Times New Roman" w:hAnsi="Courier New" w:cs="Courier New"/>
-          <w:color w:val="333333"/>
-          <w:sz w:val="14"/>
-          <w:szCs w:val="14"/>
-          <w:lang w:eastAsia="pt-PT"/>
-        </w:rPr>
-        <w:tab/>
-      </w:r>
+          <w:szCs w:val="14"/>
+          <w:lang w:eastAsia="pt-PT"/>
+        </w:rPr>
+      </w:pPr>
+      <w:r>
+        <w:rPr>
+          <w:rFonts w:ascii="Courier New" w:eastAsia="Times New Roman" w:hAnsi="Courier New" w:cs="Courier New"/>
+          <w:color w:val="333333"/>
+          <w:szCs w:val="14"/>
+          <w:lang w:eastAsia="pt-PT"/>
+        </w:rPr>
+        <w:tab/>
+      </w:r>
+      <w:r>
+        <w:rPr>
+          <w:rFonts w:ascii="Courier New" w:eastAsia="Times New Roman" w:hAnsi="Courier New" w:cs="Courier New"/>
+          <w:color w:val="333333"/>
+          <w:szCs w:val="14"/>
+          <w:lang w:eastAsia="pt-PT"/>
+        </w:rPr>
+        <w:tab/>
+      </w:r>
+      <w:proofErr w:type="spellStart"/>
       <w:proofErr w:type="gramStart"/>
       <w:r>
         <w:rPr>
           <w:rFonts w:ascii="Courier New" w:eastAsia="Times New Roman" w:hAnsi="Courier New" w:cs="Courier New"/>
           <w:color w:val="333333"/>
-          <w:sz w:val="14"/>
           <w:szCs w:val="14"/>
           <w:lang w:eastAsia="pt-PT"/>
         </w:rPr>
         <w:t>alelo2</w:t>
       </w:r>
+      <w:proofErr w:type="spellEnd"/>
       <w:proofErr w:type="gramEnd"/>
       <w:r>
         <w:rPr>
           <w:rFonts w:ascii="Courier New" w:eastAsia="Times New Roman" w:hAnsi="Courier New" w:cs="Courier New"/>
           <w:color w:val="333333"/>
-          <w:sz w:val="14"/>
           <w:szCs w:val="14"/>
           <w:lang w:eastAsia="pt-PT"/>
         </w:rPr>
@@ -13781,7 +13841,6 @@
         <w:rPr>
           <w:rFonts w:ascii="Courier New" w:eastAsia="Times New Roman" w:hAnsi="Courier New" w:cs="Courier New"/>
           <w:color w:val="333333"/>
-          <w:sz w:val="14"/>
           <w:szCs w:val="14"/>
           <w:lang w:eastAsia="pt-PT"/>
         </w:rPr>
@@ -13792,7 +13851,6 @@
         <w:rPr>
           <w:rFonts w:ascii="Courier New" w:eastAsia="Times New Roman" w:hAnsi="Courier New" w:cs="Courier New"/>
           <w:color w:val="333333"/>
-          <w:sz w:val="14"/>
           <w:szCs w:val="14"/>
           <w:lang w:eastAsia="pt-PT"/>
         </w:rPr>
@@ -13803,7 +13861,6 @@
         <w:rPr>
           <w:rFonts w:ascii="Courier New" w:eastAsia="Times New Roman" w:hAnsi="Courier New" w:cs="Courier New"/>
           <w:color w:val="333333"/>
-          <w:sz w:val="14"/>
           <w:szCs w:val="14"/>
           <w:lang w:eastAsia="pt-PT"/>
         </w:rPr>
@@ -13814,7 +13871,6 @@
         <w:rPr>
           <w:rFonts w:ascii="Courier New" w:eastAsia="Times New Roman" w:hAnsi="Courier New" w:cs="Courier New"/>
           <w:color w:val="333333"/>
-          <w:sz w:val="14"/>
           <w:szCs w:val="14"/>
           <w:lang w:eastAsia="pt-PT"/>
         </w:rPr>
@@ -13825,7 +13881,6 @@
         <w:rPr>
           <w:rFonts w:ascii="Courier New" w:eastAsia="Times New Roman" w:hAnsi="Courier New" w:cs="Courier New"/>
           <w:color w:val="333333"/>
-          <w:sz w:val="14"/>
           <w:szCs w:val="14"/>
           <w:lang w:eastAsia="pt-PT"/>
         </w:rPr>
@@ -13836,7 +13891,6 @@
         <w:rPr>
           <w:rFonts w:ascii="Courier New" w:eastAsia="Times New Roman" w:hAnsi="Courier New" w:cs="Courier New"/>
           <w:color w:val="333333"/>
-          <w:sz w:val="14"/>
           <w:szCs w:val="14"/>
           <w:lang w:eastAsia="pt-PT"/>
         </w:rPr>
@@ -13867,16 +13921,14 @@
         <w:rPr>
           <w:rFonts w:ascii="Courier New" w:eastAsia="Times New Roman" w:hAnsi="Courier New" w:cs="Courier New"/>
           <w:color w:val="333333"/>
-          <w:sz w:val="14"/>
-          <w:szCs w:val="14"/>
-          <w:lang w:eastAsia="pt-PT"/>
-        </w:rPr>
-      </w:pPr>
-      <w:r>
-        <w:rPr>
-          <w:rFonts w:ascii="Courier New" w:eastAsia="Times New Roman" w:hAnsi="Courier New" w:cs="Courier New"/>
-          <w:color w:val="333333"/>
-          <w:sz w:val="14"/>
+          <w:szCs w:val="14"/>
+          <w:lang w:eastAsia="pt-PT"/>
+        </w:rPr>
+      </w:pPr>
+      <w:r>
+        <w:rPr>
+          <w:rFonts w:ascii="Courier New" w:eastAsia="Times New Roman" w:hAnsi="Courier New" w:cs="Courier New"/>
+          <w:color w:val="333333"/>
           <w:szCs w:val="14"/>
           <w:lang w:eastAsia="pt-PT"/>
         </w:rPr>
@@ -13887,7 +13939,6 @@
         <w:rPr>
           <w:rFonts w:ascii="Courier New" w:eastAsia="Times New Roman" w:hAnsi="Courier New" w:cs="Courier New"/>
           <w:color w:val="333333"/>
-          <w:sz w:val="14"/>
           <w:szCs w:val="14"/>
           <w:lang w:eastAsia="pt-PT"/>
         </w:rPr>
@@ -13898,7 +13949,6 @@
         <w:rPr>
           <w:rFonts w:ascii="Courier New" w:eastAsia="Times New Roman" w:hAnsi="Courier New" w:cs="Courier New"/>
           <w:color w:val="333333"/>
-          <w:sz w:val="14"/>
           <w:szCs w:val="14"/>
           <w:lang w:eastAsia="pt-PT"/>
         </w:rPr>
@@ -13929,7 +13979,6 @@
         <w:rPr>
           <w:rFonts w:ascii="Courier New" w:eastAsia="Times New Roman" w:hAnsi="Courier New" w:cs="Courier New"/>
           <w:color w:val="333333"/>
-          <w:sz w:val="14"/>
           <w:szCs w:val="14"/>
           <w:lang w:eastAsia="pt-PT"/>
         </w:rPr>
@@ -13959,16 +14008,14 @@
         <w:rPr>
           <w:rFonts w:ascii="Courier New" w:eastAsia="Times New Roman" w:hAnsi="Courier New" w:cs="Courier New"/>
           <w:color w:val="333333"/>
-          <w:sz w:val="14"/>
-          <w:szCs w:val="14"/>
-          <w:lang w:eastAsia="pt-PT"/>
-        </w:rPr>
-      </w:pPr>
-      <w:r>
-        <w:rPr>
-          <w:rFonts w:ascii="Courier New" w:eastAsia="Times New Roman" w:hAnsi="Courier New" w:cs="Courier New"/>
-          <w:color w:val="333333"/>
-          <w:sz w:val="14"/>
+          <w:szCs w:val="14"/>
+          <w:lang w:eastAsia="pt-PT"/>
+        </w:rPr>
+      </w:pPr>
+      <w:r>
+        <w:rPr>
+          <w:rFonts w:ascii="Courier New" w:eastAsia="Times New Roman" w:hAnsi="Courier New" w:cs="Courier New"/>
+          <w:color w:val="333333"/>
           <w:szCs w:val="14"/>
           <w:lang w:eastAsia="pt-PT"/>
         </w:rPr>
@@ -13980,7 +14027,6 @@
         <w:rPr>
           <w:rFonts w:ascii="Courier New" w:eastAsia="Times New Roman" w:hAnsi="Courier New" w:cs="Courier New"/>
           <w:color w:val="333333"/>
-          <w:sz w:val="14"/>
           <w:szCs w:val="14"/>
           <w:lang w:eastAsia="pt-PT"/>
         </w:rPr>
@@ -13991,7 +14037,6 @@
         <w:rPr>
           <w:rFonts w:ascii="Courier New" w:eastAsia="Times New Roman" w:hAnsi="Courier New" w:cs="Courier New"/>
           <w:color w:val="333333"/>
-          <w:sz w:val="14"/>
           <w:szCs w:val="14"/>
           <w:lang w:eastAsia="pt-PT"/>
         </w:rPr>
@@ -14002,7 +14047,6 @@
         <w:rPr>
           <w:rFonts w:ascii="Courier New" w:eastAsia="Times New Roman" w:hAnsi="Courier New" w:cs="Courier New"/>
           <w:color w:val="333333"/>
-          <w:sz w:val="14"/>
           <w:szCs w:val="14"/>
           <w:lang w:eastAsia="pt-PT"/>
         </w:rPr>
@@ -14014,7 +14058,6 @@
         <w:rPr>
           <w:rFonts w:ascii="Courier New" w:eastAsia="Times New Roman" w:hAnsi="Courier New" w:cs="Courier New"/>
           <w:color w:val="333333"/>
-          <w:sz w:val="14"/>
           <w:szCs w:val="14"/>
           <w:lang w:eastAsia="pt-PT"/>
         </w:rPr>
@@ -14026,11 +14069,30 @@
         <w:rPr>
           <w:rFonts w:ascii="Courier New" w:eastAsia="Times New Roman" w:hAnsi="Courier New" w:cs="Courier New"/>
           <w:color w:val="333333"/>
-          <w:sz w:val="14"/>
-          <w:szCs w:val="14"/>
-          <w:lang w:eastAsia="pt-PT"/>
-        </w:rPr>
-        <w:t xml:space="preserve"> [i] genes [alelo1]</w:t>
+          <w:szCs w:val="14"/>
+          <w:lang w:eastAsia="pt-PT"/>
+        </w:rPr>
+        <w:t xml:space="preserve"> [i] genes [</w:t>
+      </w:r>
+      <w:proofErr w:type="spellStart"/>
+      <w:r>
+        <w:rPr>
+          <w:rFonts w:ascii="Courier New" w:eastAsia="Times New Roman" w:hAnsi="Courier New" w:cs="Courier New"/>
+          <w:color w:val="333333"/>
+          <w:szCs w:val="14"/>
+          <w:lang w:eastAsia="pt-PT"/>
+        </w:rPr>
+        <w:t>alelo1</w:t>
+      </w:r>
+      <w:proofErr w:type="spellEnd"/>
+      <w:r>
+        <w:rPr>
+          <w:rFonts w:ascii="Courier New" w:eastAsia="Times New Roman" w:hAnsi="Courier New" w:cs="Courier New"/>
+          <w:color w:val="333333"/>
+          <w:szCs w:val="14"/>
+          <w:lang w:eastAsia="pt-PT"/>
+        </w:rPr>
+        <w:t>]</w:t>
       </w:r>
     </w:p>
     <w:p>
@@ -14057,16 +14119,14 @@
         <w:rPr>
           <w:rFonts w:ascii="Courier New" w:eastAsia="Times New Roman" w:hAnsi="Courier New" w:cs="Courier New"/>
           <w:color w:val="333333"/>
-          <w:sz w:val="14"/>
-          <w:szCs w:val="14"/>
-          <w:lang w:eastAsia="pt-PT"/>
-        </w:rPr>
-      </w:pPr>
-      <w:r>
-        <w:rPr>
-          <w:rFonts w:ascii="Courier New" w:eastAsia="Times New Roman" w:hAnsi="Courier New" w:cs="Courier New"/>
-          <w:color w:val="333333"/>
-          <w:sz w:val="14"/>
+          <w:szCs w:val="14"/>
+          <w:lang w:eastAsia="pt-PT"/>
+        </w:rPr>
+      </w:pPr>
+      <w:r>
+        <w:rPr>
+          <w:rFonts w:ascii="Courier New" w:eastAsia="Times New Roman" w:hAnsi="Courier New" w:cs="Courier New"/>
+          <w:color w:val="333333"/>
           <w:szCs w:val="14"/>
           <w:lang w:eastAsia="pt-PT"/>
         </w:rPr>
@@ -14078,7 +14138,6 @@
         <w:rPr>
           <w:rFonts w:ascii="Courier New" w:eastAsia="Times New Roman" w:hAnsi="Courier New" w:cs="Courier New"/>
           <w:color w:val="333333"/>
-          <w:sz w:val="14"/>
           <w:szCs w:val="14"/>
           <w:lang w:eastAsia="pt-PT"/>
         </w:rPr>
@@ -14090,11 +14149,30 @@
         <w:rPr>
           <w:rFonts w:ascii="Courier New" w:eastAsia="Times New Roman" w:hAnsi="Courier New" w:cs="Courier New"/>
           <w:color w:val="333333"/>
-          <w:sz w:val="14"/>
-          <w:szCs w:val="14"/>
-          <w:lang w:eastAsia="pt-PT"/>
-        </w:rPr>
-        <w:t xml:space="preserve"> [i] genes [alelo1]:. </w:t>
+          <w:szCs w:val="14"/>
+          <w:lang w:eastAsia="pt-PT"/>
+        </w:rPr>
+        <w:t xml:space="preserve"> [i] genes [</w:t>
+      </w:r>
+      <w:proofErr w:type="spellStart"/>
+      <w:r>
+        <w:rPr>
+          <w:rFonts w:ascii="Courier New" w:eastAsia="Times New Roman" w:hAnsi="Courier New" w:cs="Courier New"/>
+          <w:color w:val="333333"/>
+          <w:szCs w:val="14"/>
+          <w:lang w:eastAsia="pt-PT"/>
+        </w:rPr>
+        <w:t>alelo1</w:t>
+      </w:r>
+      <w:proofErr w:type="spellEnd"/>
+      <w:r>
+        <w:rPr>
+          <w:rFonts w:ascii="Courier New" w:eastAsia="Times New Roman" w:hAnsi="Courier New" w:cs="Courier New"/>
+          <w:color w:val="333333"/>
+          <w:szCs w:val="14"/>
+          <w:lang w:eastAsia="pt-PT"/>
+        </w:rPr>
+        <w:t xml:space="preserve">]:. </w:t>
       </w:r>
       <w:proofErr w:type="spellStart"/>
       <w:proofErr w:type="gramStart"/>
@@ -14102,7 +14180,6 @@
         <w:rPr>
           <w:rFonts w:ascii="Courier New" w:eastAsia="Times New Roman" w:hAnsi="Courier New" w:cs="Courier New"/>
           <w:color w:val="333333"/>
-          <w:sz w:val="14"/>
           <w:szCs w:val="14"/>
           <w:lang w:eastAsia="pt-PT"/>
         </w:rPr>
@@ -14114,7 +14191,6 @@
         <w:rPr>
           <w:rFonts w:ascii="Courier New" w:eastAsia="Times New Roman" w:hAnsi="Courier New" w:cs="Courier New"/>
           <w:color w:val="333333"/>
-          <w:sz w:val="14"/>
           <w:szCs w:val="14"/>
           <w:lang w:eastAsia="pt-PT"/>
         </w:rPr>
@@ -14145,16 +14221,14 @@
         <w:rPr>
           <w:rFonts w:ascii="Courier New" w:eastAsia="Times New Roman" w:hAnsi="Courier New" w:cs="Courier New"/>
           <w:color w:val="333333"/>
-          <w:sz w:val="14"/>
-          <w:szCs w:val="14"/>
-          <w:lang w:eastAsia="pt-PT"/>
-        </w:rPr>
-      </w:pPr>
-      <w:r>
-        <w:rPr>
-          <w:rFonts w:ascii="Courier New" w:eastAsia="Times New Roman" w:hAnsi="Courier New" w:cs="Courier New"/>
-          <w:color w:val="333333"/>
-          <w:sz w:val="14"/>
+          <w:szCs w:val="14"/>
+          <w:lang w:eastAsia="pt-PT"/>
+        </w:rPr>
+      </w:pPr>
+      <w:r>
+        <w:rPr>
+          <w:rFonts w:ascii="Courier New" w:eastAsia="Times New Roman" w:hAnsi="Courier New" w:cs="Courier New"/>
+          <w:color w:val="333333"/>
           <w:szCs w:val="14"/>
           <w:lang w:eastAsia="pt-PT"/>
         </w:rPr>
@@ -14166,7 +14240,6 @@
         <w:rPr>
           <w:rFonts w:ascii="Courier New" w:eastAsia="Times New Roman" w:hAnsi="Courier New" w:cs="Courier New"/>
           <w:color w:val="333333"/>
-          <w:sz w:val="14"/>
           <w:szCs w:val="14"/>
           <w:lang w:eastAsia="pt-PT"/>
         </w:rPr>
@@ -14178,11 +14251,30 @@
         <w:rPr>
           <w:rFonts w:ascii="Courier New" w:eastAsia="Times New Roman" w:hAnsi="Courier New" w:cs="Courier New"/>
           <w:color w:val="333333"/>
-          <w:sz w:val="14"/>
-          <w:szCs w:val="14"/>
-          <w:lang w:eastAsia="pt-PT"/>
-        </w:rPr>
-        <w:t xml:space="preserve"> [i] genes [alelo2]:. = </w:t>
+          <w:szCs w:val="14"/>
+          <w:lang w:eastAsia="pt-PT"/>
+        </w:rPr>
+        <w:t xml:space="preserve"> [i] genes [</w:t>
+      </w:r>
+      <w:proofErr w:type="spellStart"/>
+      <w:r>
+        <w:rPr>
+          <w:rFonts w:ascii="Courier New" w:eastAsia="Times New Roman" w:hAnsi="Courier New" w:cs="Courier New"/>
+          <w:color w:val="333333"/>
+          <w:szCs w:val="14"/>
+          <w:lang w:eastAsia="pt-PT"/>
+        </w:rPr>
+        <w:t>alelo2</w:t>
+      </w:r>
+      <w:proofErr w:type="spellEnd"/>
+      <w:r>
+        <w:rPr>
+          <w:rFonts w:ascii="Courier New" w:eastAsia="Times New Roman" w:hAnsi="Courier New" w:cs="Courier New"/>
+          <w:color w:val="333333"/>
+          <w:szCs w:val="14"/>
+          <w:lang w:eastAsia="pt-PT"/>
+        </w:rPr>
+        <w:t xml:space="preserve">]:. = </w:t>
       </w:r>
       <w:proofErr w:type="spellStart"/>
       <w:proofErr w:type="gramStart"/>
@@ -14190,7 +14282,6 @@
         <w:rPr>
           <w:rFonts w:ascii="Courier New" w:eastAsia="Times New Roman" w:hAnsi="Courier New" w:cs="Courier New"/>
           <w:color w:val="333333"/>
-          <w:sz w:val="14"/>
           <w:szCs w:val="14"/>
           <w:lang w:eastAsia="pt-PT"/>
         </w:rPr>
@@ -14223,16 +14314,14 @@
         <w:rPr>
           <w:rFonts w:ascii="Courier New" w:eastAsia="Times New Roman" w:hAnsi="Courier New" w:cs="Courier New"/>
           <w:color w:val="333333"/>
-          <w:sz w:val="14"/>
-          <w:szCs w:val="14"/>
-          <w:lang w:eastAsia="pt-PT"/>
-        </w:rPr>
-      </w:pPr>
-      <w:r>
-        <w:rPr>
-          <w:rFonts w:ascii="Courier New" w:eastAsia="Times New Roman" w:hAnsi="Courier New" w:cs="Courier New"/>
-          <w:color w:val="333333"/>
-          <w:sz w:val="14"/>
+          <w:szCs w:val="14"/>
+          <w:lang w:eastAsia="pt-PT"/>
+        </w:rPr>
+      </w:pPr>
+      <w:r>
+        <w:rPr>
+          <w:rFonts w:ascii="Courier New" w:eastAsia="Times New Roman" w:hAnsi="Courier New" w:cs="Courier New"/>
+          <w:color w:val="333333"/>
           <w:szCs w:val="14"/>
           <w:lang w:eastAsia="pt-PT"/>
         </w:rPr>
@@ -14243,7 +14332,6 @@
         <w:rPr>
           <w:rFonts w:ascii="Courier New" w:eastAsia="Times New Roman" w:hAnsi="Courier New" w:cs="Courier New"/>
           <w:color w:val="333333"/>
-          <w:sz w:val="14"/>
           <w:szCs w:val="14"/>
           <w:lang w:eastAsia="pt-PT"/>
         </w:rPr>
@@ -14254,7 +14342,6 @@
         <w:rPr>
           <w:rFonts w:ascii="Courier New" w:eastAsia="Times New Roman" w:hAnsi="Courier New" w:cs="Courier New"/>
           <w:color w:val="333333"/>
-          <w:sz w:val="14"/>
           <w:szCs w:val="14"/>
           <w:lang w:eastAsia="pt-PT"/>
         </w:rPr>
@@ -14285,7 +14372,6 @@
         <w:rPr>
           <w:rFonts w:ascii="Courier New" w:eastAsia="Times New Roman" w:hAnsi="Courier New" w:cs="Courier New"/>
           <w:color w:val="333333"/>
-          <w:sz w:val="14"/>
           <w:szCs w:val="14"/>
           <w:lang w:eastAsia="pt-PT"/>
         </w:rPr>
@@ -14315,7 +14401,6 @@
         <w:rPr>
           <w:rFonts w:ascii="Courier New" w:eastAsia="Times New Roman" w:hAnsi="Courier New" w:cs="Courier New"/>
           <w:color w:val="333333"/>
-          <w:sz w:val="14"/>
           <w:szCs w:val="14"/>
           <w:lang w:eastAsia="pt-PT"/>
         </w:rPr>
@@ -14325,7 +14410,6 @@
         <w:rPr>
           <w:rFonts w:ascii="Courier New" w:eastAsia="Times New Roman" w:hAnsi="Courier New" w:cs="Courier New"/>
           <w:color w:val="333333"/>
-          <w:sz w:val="14"/>
           <w:szCs w:val="14"/>
           <w:lang w:eastAsia="pt-PT"/>
         </w:rPr>
@@ -14336,7 +14420,6 @@
         <w:rPr>
           <w:rFonts w:ascii="Courier New" w:eastAsia="Times New Roman" w:hAnsi="Courier New" w:cs="Courier New"/>
           <w:color w:val="333333"/>
-          <w:sz w:val="14"/>
           <w:szCs w:val="14"/>
           <w:lang w:eastAsia="pt-PT"/>
         </w:rPr>
@@ -14347,7 +14430,6 @@
         <w:rPr>
           <w:rFonts w:ascii="Courier New" w:eastAsia="Times New Roman" w:hAnsi="Courier New" w:cs="Courier New"/>
           <w:color w:val="333333"/>
-          <w:sz w:val="14"/>
           <w:szCs w:val="14"/>
           <w:lang w:eastAsia="pt-PT"/>
         </w:rPr>
@@ -14358,21 +14440,11 @@
         <w:rPr>
           <w:rFonts w:ascii="Courier New" w:eastAsia="Times New Roman" w:hAnsi="Courier New" w:cs="Courier New"/>
           <w:color w:val="333333"/>
-          <w:sz w:val="14"/>
           <w:szCs w:val="14"/>
           <w:lang w:eastAsia="pt-PT"/>
         </w:rPr>
         <w:t xml:space="preserve"> [])</w:t>
       </w:r>
-    </w:p>
-    <w:p>
-      <w:pPr>
-        <w:rPr>
-          <w:b/>
-          <w:sz w:val="24"/>
-          <w:szCs w:val="24"/>
-        </w:rPr>
-      </w:pPr>
     </w:p>
     <w:sectPr>
       <w:pgSz w:w="11906" w:h="16838"/>
@@ -14385,7 +14457,7 @@
 </file>
 
 <file path=word/numbering.xml><?xml version="1.0" encoding="utf-8"?>
-<w:numbering xmlns:ve="http://schemas.openxmlformats.org/markup-compatibility/2006" xmlns:o="urn:schemas-microsoft-com:office:office" xmlns:r="http://schemas.openxmlformats.org/officeDocument/2006/relationships" xmlns:m="http://schemas.openxmlformats.org/officeDocument/2006/math" xmlns:v="urn:schemas-microsoft-com:vml" xmlns:wp="http://schemas.openxmlformats.org/drawingml/2006/wordprocessingDrawing" xmlns:w10="urn:schemas-microsoft-com:office:word" xmlns:w="http://schemas.openxmlformats.org/wordprocessingml/2006/main" xmlns:wne="http://schemas.microsoft.com/office/word/2006/wordml">
+<w:numbering xmlns:wpc="http://schemas.microsoft.com/office/word/2010/wordprocessingCanvas" xmlns:mc="http://schemas.openxmlformats.org/markup-compatibility/2006" xmlns:o="urn:schemas-microsoft-com:office:office" xmlns:r="http://schemas.openxmlformats.org/officeDocument/2006/relationships" xmlns:m="http://schemas.openxmlformats.org/officeDocument/2006/math" xmlns:v="urn:schemas-microsoft-com:vml" xmlns:wp14="http://schemas.microsoft.com/office/word/2010/wordprocessingDrawing" xmlns:wp="http://schemas.openxmlformats.org/drawingml/2006/wordprocessingDrawing" xmlns:w10="urn:schemas-microsoft-com:office:word" xmlns:w="http://schemas.openxmlformats.org/wordprocessingml/2006/main" xmlns:w14="http://schemas.microsoft.com/office/word/2010/wordml" xmlns:wpg="http://schemas.microsoft.com/office/word/2010/wordprocessingGroup" xmlns:wpi="http://schemas.microsoft.com/office/word/2010/wordprocessingInk" xmlns:wne="http://schemas.microsoft.com/office/word/2006/wordml" xmlns:wps="http://schemas.microsoft.com/office/word/2010/wordprocessingShape" mc:Ignorable="w14 wp14">
   <w:abstractNum w:abstractNumId="0">
     <w:nsid w:val="162C5DD8"/>
     <w:multiLevelType w:val="hybridMultilevel"/>
@@ -14622,7 +14694,7 @@
 </file>
 
 <file path=word/styles.xml><?xml version="1.0" encoding="utf-8"?>
-<w:styles xmlns:r="http://schemas.openxmlformats.org/officeDocument/2006/relationships" xmlns:w="http://schemas.openxmlformats.org/wordprocessingml/2006/main">
+<w:styles xmlns:mc="http://schemas.openxmlformats.org/markup-compatibility/2006" xmlns:r="http://schemas.openxmlformats.org/officeDocument/2006/relationships" xmlns:w="http://schemas.openxmlformats.org/wordprocessingml/2006/main" xmlns:w14="http://schemas.microsoft.com/office/word/2010/wordml" mc:Ignorable="w14">
   <w:docDefaults>
     <w:rPrDefault>
       <w:rPr>
@@ -14782,11 +14854,11 @@
     <w:qFormat/>
     <w:rsid w:val="0068301E"/>
   </w:style>
-  <w:style w:type="paragraph" w:styleId="Ttulo2">
+  <w:style w:type="paragraph" w:styleId="Cabealho2">
     <w:name w:val="heading 2"/>
     <w:basedOn w:val="Normal"/>
     <w:next w:val="Normal"/>
-    <w:link w:val="Ttulo2Carcter"/>
+    <w:link w:val="Cabealho2Carcter"/>
     <w:uiPriority w:val="9"/>
     <w:unhideWhenUsed/>
     <w:qFormat/>
@@ -14806,11 +14878,11 @@
       <w:szCs w:val="26"/>
     </w:rPr>
   </w:style>
-  <w:style w:type="paragraph" w:styleId="Ttulo3">
+  <w:style w:type="paragraph" w:styleId="Cabealho3">
     <w:name w:val="heading 3"/>
     <w:basedOn w:val="Normal"/>
     <w:next w:val="Normal"/>
-    <w:link w:val="Ttulo3Carcter"/>
+    <w:link w:val="Cabealho3Carcter"/>
     <w:uiPriority w:val="9"/>
     <w:unhideWhenUsed/>
     <w:qFormat/>
@@ -14839,7 +14911,6 @@
     <w:uiPriority w:val="99"/>
     <w:semiHidden/>
     <w:unhideWhenUsed/>
-    <w:qFormat/>
     <w:tblPr>
       <w:tblInd w:w="0" w:type="dxa"/>
       <w:tblCellMar>
@@ -15076,10 +15147,10 @@
       <w:lang w:eastAsia="pt-PT"/>
     </w:rPr>
   </w:style>
-  <w:style w:type="character" w:customStyle="1" w:styleId="Ttulo2Carcter">
-    <w:name w:val="Título 2 Carácter"/>
+  <w:style w:type="character" w:customStyle="1" w:styleId="Cabealho2Carcter">
+    <w:name w:val="Cabeçalho 2 Carácter"/>
     <w:basedOn w:val="Tipodeletrapredefinidodopargrafo"/>
-    <w:link w:val="Ttulo2"/>
+    <w:link w:val="Cabealho2"/>
     <w:uiPriority w:val="9"/>
     <w:rsid w:val="00B41A60"/>
     <w:rPr>
@@ -15091,10 +15162,10 @@
       <w:szCs w:val="26"/>
     </w:rPr>
   </w:style>
-  <w:style w:type="character" w:customStyle="1" w:styleId="Ttulo3Carcter">
-    <w:name w:val="Título 3 Carácter"/>
+  <w:style w:type="character" w:customStyle="1" w:styleId="Cabealho3Carcter">
+    <w:name w:val="Cabeçalho 3 Carácter"/>
     <w:basedOn w:val="Tipodeletrapredefinidodopargrafo"/>
-    <w:link w:val="Ttulo3"/>
+    <w:link w:val="Cabealho3"/>
     <w:uiPriority w:val="9"/>
     <w:rsid w:val="00B41A60"/>
     <w:rPr>
@@ -15103,6 +15174,196 @@
       <w:bCs/>
       <w:color w:val="4F81BD" w:themeColor="accent1"/>
     </w:rPr>
+  </w:style>
+</w:styles>
+</file>
+
+<file path=word/stylesWithEffects.xml><?xml version="1.0" encoding="utf-8"?>
+<w:styles xmlns:wpc="http://schemas.microsoft.com/office/word/2010/wordprocessingCanvas" xmlns:mc="http://schemas.openxmlformats.org/markup-compatibility/2006" xmlns:o="urn:schemas-microsoft-com:office:office" xmlns:r="http://schemas.openxmlformats.org/officeDocument/2006/relationships" xmlns:m="http://schemas.openxmlformats.org/officeDocument/2006/math" xmlns:v="urn:schemas-microsoft-com:vml" xmlns:wp14="http://schemas.microsoft.com/office/word/2010/wordprocessingDrawing" xmlns:wp="http://schemas.openxmlformats.org/drawingml/2006/wordprocessingDrawing" xmlns:w10="urn:schemas-microsoft-com:office:word" xmlns:w="http://schemas.openxmlformats.org/wordprocessingml/2006/main" xmlns:w14="http://schemas.microsoft.com/office/word/2010/wordml" xmlns:wpg="http://schemas.microsoft.com/office/word/2010/wordprocessingGroup" xmlns:wpi="http://schemas.microsoft.com/office/word/2010/wordprocessingInk" xmlns:wne="http://schemas.microsoft.com/office/word/2006/wordml" xmlns:wps="http://schemas.microsoft.com/office/word/2010/wordprocessingShape" mc:Ignorable="w14 wp14">
+  <w:docDefaults>
+    <w:rPrDefault>
+      <w:rPr>
+        <w:rFonts w:asciiTheme="minorHAnsi" w:eastAsiaTheme="minorEastAsia" w:hAnsiTheme="minorHAnsi" w:cstheme="minorBidi"/>
+        <w:sz w:val="22"/>
+        <w:szCs w:val="22"/>
+        <w:lang w:val="pt-PT" w:eastAsia="pt-PT" w:bidi="ar-SA"/>
+      </w:rPr>
+    </w:rPrDefault>
+    <w:pPrDefault>
+      <w:pPr>
+        <w:spacing w:after="200" w:line="276" w:lineRule="auto"/>
+      </w:pPr>
+    </w:pPrDefault>
+  </w:docDefaults>
+  <w:latentStyles w:defLockedState="0" w:defUIPriority="99" w:defSemiHidden="1" w:defUnhideWhenUsed="1" w:defQFormat="0" w:count="267">
+    <w:lsdException w:name="Normal" w:semiHidden="0" w:uiPriority="0" w:unhideWhenUsed="0" w:qFormat="1"/>
+    <w:lsdException w:name="heading 1" w:semiHidden="0" w:uiPriority="9" w:unhideWhenUsed="0" w:qFormat="1"/>
+    <w:lsdException w:name="heading 2" w:uiPriority="9" w:qFormat="1"/>
+    <w:lsdException w:name="heading 3" w:uiPriority="9" w:qFormat="1"/>
+    <w:lsdException w:name="heading 4" w:uiPriority="9" w:qFormat="1"/>
+    <w:lsdException w:name="heading 5" w:uiPriority="9" w:qFormat="1"/>
+    <w:lsdException w:name="heading 6" w:uiPriority="9" w:qFormat="1"/>
+    <w:lsdException w:name="heading 7" w:uiPriority="9" w:qFormat="1"/>
+    <w:lsdException w:name="heading 8" w:uiPriority="9" w:qFormat="1"/>
+    <w:lsdException w:name="heading 9" w:uiPriority="9" w:qFormat="1"/>
+    <w:lsdException w:name="toc 1" w:uiPriority="39"/>
+    <w:lsdException w:name="toc 2" w:uiPriority="39"/>
+    <w:lsdException w:name="toc 3" w:uiPriority="39"/>
+    <w:lsdException w:name="toc 4" w:uiPriority="39"/>
+    <w:lsdException w:name="toc 5" w:uiPriority="39"/>
+    <w:lsdException w:name="toc 6" w:uiPriority="39"/>
+    <w:lsdException w:name="toc 7" w:uiPriority="39"/>
+    <w:lsdException w:name="toc 8" w:uiPriority="39"/>
+    <w:lsdException w:name="toc 9" w:uiPriority="39"/>
+    <w:lsdException w:name="caption" w:uiPriority="35" w:qFormat="1"/>
+    <w:lsdException w:name="Title" w:semiHidden="0" w:uiPriority="10" w:unhideWhenUsed="0" w:qFormat="1"/>
+    <w:lsdException w:name="Default Paragraph Font" w:uiPriority="1"/>
+    <w:lsdException w:name="Subtitle" w:semiHidden="0" w:uiPriority="11" w:unhideWhenUsed="0" w:qFormat="1"/>
+    <w:lsdException w:name="Strong" w:semiHidden="0" w:uiPriority="22" w:unhideWhenUsed="0" w:qFormat="1"/>
+    <w:lsdException w:name="Emphasis" w:semiHidden="0" w:uiPriority="20" w:unhideWhenUsed="0" w:qFormat="1"/>
+    <w:lsdException w:name="Table Grid" w:semiHidden="0" w:uiPriority="59" w:unhideWhenUsed="0"/>
+    <w:lsdException w:name="Placeholder Text" w:unhideWhenUsed="0"/>
+    <w:lsdException w:name="No Spacing" w:semiHidden="0" w:uiPriority="1" w:unhideWhenUsed="0" w:qFormat="1"/>
+    <w:lsdException w:name="Light Shading" w:semiHidden="0" w:uiPriority="60" w:unhideWhenUsed="0"/>
+    <w:lsdException w:name="Light List" w:semiHidden="0" w:uiPriority="61" w:unhideWhenUsed="0"/>
+    <w:lsdException w:name="Light Grid" w:semiHidden="0" w:uiPriority="62" w:unhideWhenUsed="0"/>
+    <w:lsdException w:name="Medium Shading 1" w:semiHidden="0" w:uiPriority="63" w:unhideWhenUsed="0"/>
+    <w:lsdException w:name="Medium Shading 2" w:semiHidden="0" w:uiPriority="64" w:unhideWhenUsed="0"/>
+    <w:lsdException w:name="Medium List 1" w:semiHidden="0" w:uiPriority="65" w:unhideWhenUsed="0"/>
+    <w:lsdException w:name="Medium List 2" w:semiHidden="0" w:uiPriority="66" w:unhideWhenUsed="0"/>
+    <w:lsdException w:name="Medium Grid 1" w:semiHidden="0" w:uiPriority="67" w:unhideWhenUsed="0"/>
+    <w:lsdException w:name="Medium Grid 2" w:semiHidden="0" w:uiPriority="68" w:unhideWhenUsed="0"/>
+    <w:lsdException w:name="Medium Grid 3" w:semiHidden="0" w:uiPriority="69" w:unhideWhenUsed="0"/>
+    <w:lsdException w:name="Dark List" w:semiHidden="0" w:uiPriority="70" w:unhideWhenUsed="0"/>
+    <w:lsdException w:name="Colorful Shading" w:semiHidden="0" w:uiPriority="71" w:unhideWhenUsed="0"/>
+    <w:lsdException w:name="Colorful List" w:semiHidden="0" w:uiPriority="72" w:unhideWhenUsed="0"/>
+    <w:lsdException w:name="Colorful Grid" w:semiHidden="0" w:uiPriority="73" w:unhideWhenUsed="0"/>
+    <w:lsdException w:name="Light Shading Accent 1" w:semiHidden="0" w:uiPriority="60" w:unhideWhenUsed="0"/>
+    <w:lsdException w:name="Light List Accent 1" w:semiHidden="0" w:uiPriority="61" w:unhideWhenUsed="0"/>
+    <w:lsdException w:name="Light Grid Accent 1" w:semiHidden="0" w:uiPriority="62" w:unhideWhenUsed="0"/>
+    <w:lsdException w:name="Medium Shading 1 Accent 1" w:semiHidden="0" w:uiPriority="63" w:unhideWhenUsed="0"/>
+    <w:lsdException w:name="Medium Shading 2 Accent 1" w:semiHidden="0" w:uiPriority="64" w:unhideWhenUsed="0"/>
+    <w:lsdException w:name="Medium List 1 Accent 1" w:semiHidden="0" w:uiPriority="65" w:unhideWhenUsed="0"/>
+    <w:lsdException w:name="Revision" w:unhideWhenUsed="0"/>
+    <w:lsdException w:name="List Paragraph" w:semiHidden="0" w:uiPriority="34" w:unhideWhenUsed="0" w:qFormat="1"/>
+    <w:lsdException w:name="Quote" w:semiHidden="0" w:uiPriority="29" w:unhideWhenUsed="0" w:qFormat="1"/>
+    <w:lsdException w:name="Intense Quote" w:semiHidden="0" w:uiPriority="30" w:unhideWhenUsed="0" w:qFormat="1"/>
+    <w:lsdException w:name="Medium List 2 Accent 1" w:semiHidden="0" w:uiPriority="66" w:unhideWhenUsed="0"/>
+    <w:lsdException w:name="Medium Grid 1 Accent 1" w:semiHidden="0" w:uiPriority="67" w:unhideWhenUsed="0"/>
+    <w:lsdException w:name="Medium Grid 2 Accent 1" w:semiHidden="0" w:uiPriority="68" w:unhideWhenUsed="0"/>
+    <w:lsdException w:name="Medium Grid 3 Accent 1" w:semiHidden="0" w:uiPriority="69" w:unhideWhenUsed="0"/>
+    <w:lsdException w:name="Dark List Accent 1" w:semiHidden="0" w:uiPriority="70" w:unhideWhenUsed="0"/>
+    <w:lsdException w:name="Colorful Shading Accent 1" w:semiHidden="0" w:uiPriority="71" w:unhideWhenUsed="0"/>
+    <w:lsdException w:name="Colorful List Accent 1" w:semiHidden="0" w:uiPriority="72" w:unhideWhenUsed="0"/>
+    <w:lsdException w:name="Colorful Grid Accent 1" w:semiHidden="0" w:uiPriority="73" w:unhideWhenUsed="0"/>
+    <w:lsdException w:name="Light Shading Accent 2" w:semiHidden="0" w:uiPriority="60" w:unhideWhenUsed="0"/>
+    <w:lsdException w:name="Light List Accent 2" w:semiHidden="0" w:uiPriority="61" w:unhideWhenUsed="0"/>
+    <w:lsdException w:name="Light Grid Accent 2" w:semiHidden="0" w:uiPriority="62" w:unhideWhenUsed="0"/>
+    <w:lsdException w:name="Medium Shading 1 Accent 2" w:semiHidden="0" w:uiPriority="63" w:unhideWhenUsed="0"/>
+    <w:lsdException w:name="Medium Shading 2 Accent 2" w:semiHidden="0" w:uiPriority="64" w:unhideWhenUsed="0"/>
+    <w:lsdException w:name="Medium List 1 Accent 2" w:semiHidden="0" w:uiPriority="65" w:unhideWhenUsed="0"/>
+    <w:lsdException w:name="Medium List 2 Accent 2" w:semiHidden="0" w:uiPriority="66" w:unhideWhenUsed="0"/>
+    <w:lsdException w:name="Medium Grid 1 Accent 2" w:semiHidden="0" w:uiPriority="67" w:unhideWhenUsed="0"/>
+    <w:lsdException w:name="Medium Grid 2 Accent 2" w:semiHidden="0" w:uiPriority="68" w:unhideWhenUsed="0"/>
+    <w:lsdException w:name="Medium Grid 3 Accent 2" w:semiHidden="0" w:uiPriority="69" w:unhideWhenUsed="0"/>
+    <w:lsdException w:name="Dark List Accent 2" w:semiHidden="0" w:uiPriority="70" w:unhideWhenUsed="0"/>
+    <w:lsdException w:name="Colorful Shading Accent 2" w:semiHidden="0" w:uiPriority="71" w:unhideWhenUsed="0"/>
+    <w:lsdException w:name="Colorful List Accent 2" w:semiHidden="0" w:uiPriority="72" w:unhideWhenUsed="0"/>
+    <w:lsdException w:name="Colorful Grid Accent 2" w:semiHidden="0" w:uiPriority="73" w:unhideWhenUsed="0"/>
+    <w:lsdException w:name="Light Shading Accent 3" w:semiHidden="0" w:uiPriority="60" w:unhideWhenUsed="0"/>
+    <w:lsdException w:name="Light List Accent 3" w:semiHidden="0" w:uiPriority="61" w:unhideWhenUsed="0"/>
+    <w:lsdException w:name="Light Grid Accent 3" w:semiHidden="0" w:uiPriority="62" w:unhideWhenUsed="0"/>
+    <w:lsdException w:name="Medium Shading 1 Accent 3" w:semiHidden="0" w:uiPriority="63" w:unhideWhenUsed="0"/>
+    <w:lsdException w:name="Medium Shading 2 Accent 3" w:semiHidden="0" w:uiPriority="64" w:unhideWhenUsed="0"/>
+    <w:lsdException w:name="Medium List 1 Accent 3" w:semiHidden="0" w:uiPriority="65" w:unhideWhenUsed="0"/>
+    <w:lsdException w:name="Medium List 2 Accent 3" w:semiHidden="0" w:uiPriority="66" w:unhideWhenUsed="0"/>
+    <w:lsdException w:name="Medium Grid 1 Accent 3" w:semiHidden="0" w:uiPriority="67" w:unhideWhenUsed="0"/>
+    <w:lsdException w:name="Medium Grid 2 Accent 3" w:semiHidden="0" w:uiPriority="68" w:unhideWhenUsed="0"/>
+    <w:lsdException w:name="Medium Grid 3 Accent 3" w:semiHidden="0" w:uiPriority="69" w:unhideWhenUsed="0"/>
+    <w:lsdException w:name="Dark List Accent 3" w:semiHidden="0" w:uiPriority="70" w:unhideWhenUsed="0"/>
+    <w:lsdException w:name="Colorful Shading Accent 3" w:semiHidden="0" w:uiPriority="71" w:unhideWhenUsed="0"/>
+    <w:lsdException w:name="Colorful List Accent 3" w:semiHidden="0" w:uiPriority="72" w:unhideWhenUsed="0"/>
+    <w:lsdException w:name="Colorful Grid Accent 3" w:semiHidden="0" w:uiPriority="73" w:unhideWhenUsed="0"/>
+    <w:lsdException w:name="Light Shading Accent 4" w:semiHidden="0" w:uiPriority="60" w:unhideWhenUsed="0"/>
+    <w:lsdException w:name="Light List Accent 4" w:semiHidden="0" w:uiPriority="61" w:unhideWhenUsed="0"/>
+    <w:lsdException w:name="Light Grid Accent 4" w:semiHidden="0" w:uiPriority="62" w:unhideWhenUsed="0"/>
+    <w:lsdException w:name="Medium Shading 1 Accent 4" w:semiHidden="0" w:uiPriority="63" w:unhideWhenUsed="0"/>
+    <w:lsdException w:name="Medium Shading 2 Accent 4" w:semiHidden="0" w:uiPriority="64" w:unhideWhenUsed="0"/>
+    <w:lsdException w:name="Medium List 1 Accent 4" w:semiHidden="0" w:uiPriority="65" w:unhideWhenUsed="0"/>
+    <w:lsdException w:name="Medium List 2 Accent 4" w:semiHidden="0" w:uiPriority="66" w:unhideWhenUsed="0"/>
+    <w:lsdException w:name="Medium Grid 1 Accent 4" w:semiHidden="0" w:uiPriority="67" w:unhideWhenUsed="0"/>
+    <w:lsdException w:name="Medium Grid 2 Accent 4" w:semiHidden="0" w:uiPriority="68" w:unhideWhenUsed="0"/>
+    <w:lsdException w:name="Medium Grid 3 Accent 4" w:semiHidden="0" w:uiPriority="69" w:unhideWhenUsed="0"/>
+    <w:lsdException w:name="Dark List Accent 4" w:semiHidden="0" w:uiPriority="70" w:unhideWhenUsed="0"/>
+    <w:lsdException w:name="Colorful Shading Accent 4" w:semiHidden="0" w:uiPriority="71" w:unhideWhenUsed="0"/>
+    <w:lsdException w:name="Colorful List Accent 4" w:semiHidden="0" w:uiPriority="72" w:unhideWhenUsed="0"/>
+    <w:lsdException w:name="Colorful Grid Accent 4" w:semiHidden="0" w:uiPriority="73" w:unhideWhenUsed="0"/>
+    <w:lsdException w:name="Light Shading Accent 5" w:semiHidden="0" w:uiPriority="60" w:unhideWhenUsed="0"/>
+    <w:lsdException w:name="Light List Accent 5" w:semiHidden="0" w:uiPriority="61" w:unhideWhenUsed="0"/>
+    <w:lsdException w:name="Light Grid Accent 5" w:semiHidden="0" w:uiPriority="62" w:unhideWhenUsed="0"/>
+    <w:lsdException w:name="Medium Shading 1 Accent 5" w:semiHidden="0" w:uiPriority="63" w:unhideWhenUsed="0"/>
+    <w:lsdException w:name="Medium Shading 2 Accent 5" w:semiHidden="0" w:uiPriority="64" w:unhideWhenUsed="0"/>
+    <w:lsdException w:name="Medium List 1 Accent 5" w:semiHidden="0" w:uiPriority="65" w:unhideWhenUsed="0"/>
+    <w:lsdException w:name="Medium List 2 Accent 5" w:semiHidden="0" w:uiPriority="66" w:unhideWhenUsed="0"/>
+    <w:lsdException w:name="Medium Grid 1 Accent 5" w:semiHidden="0" w:uiPriority="67" w:unhideWhenUsed="0"/>
+    <w:lsdException w:name="Medium Grid 2 Accent 5" w:semiHidden="0" w:uiPriority="68" w:unhideWhenUsed="0"/>
+    <w:lsdException w:name="Medium Grid 3 Accent 5" w:semiHidden="0" w:uiPriority="69" w:unhideWhenUsed="0"/>
+    <w:lsdException w:name="Dark List Accent 5" w:semiHidden="0" w:uiPriority="70" w:unhideWhenUsed="0"/>
+    <w:lsdException w:name="Colorful Shading Accent 5" w:semiHidden="0" w:uiPriority="71" w:unhideWhenUsed="0"/>
+    <w:lsdException w:name="Colorful List Accent 5" w:semiHidden="0" w:uiPriority="72" w:unhideWhenUsed="0"/>
+    <w:lsdException w:name="Colorful Grid Accent 5" w:semiHidden="0" w:uiPriority="73" w:unhideWhenUsed="0"/>
+    <w:lsdException w:name="Light Shading Accent 6" w:semiHidden="0" w:uiPriority="60" w:unhideWhenUsed="0"/>
+    <w:lsdException w:name="Light List Accent 6" w:semiHidden="0" w:uiPriority="61" w:unhideWhenUsed="0"/>
+    <w:lsdException w:name="Light Grid Accent 6" w:semiHidden="0" w:uiPriority="62" w:unhideWhenUsed="0"/>
+    <w:lsdException w:name="Medium Shading 1 Accent 6" w:semiHidden="0" w:uiPriority="63" w:unhideWhenUsed="0"/>
+    <w:lsdException w:name="Medium Shading 2 Accent 6" w:semiHidden="0" w:uiPriority="64" w:unhideWhenUsed="0"/>
+    <w:lsdException w:name="Medium List 1 Accent 6" w:semiHidden="0" w:uiPriority="65" w:unhideWhenUsed="0"/>
+    <w:lsdException w:name="Medium List 2 Accent 6" w:semiHidden="0" w:uiPriority="66" w:unhideWhenUsed="0"/>
+    <w:lsdException w:name="Medium Grid 1 Accent 6" w:semiHidden="0" w:uiPriority="67" w:unhideWhenUsed="0"/>
+    <w:lsdException w:name="Medium Grid 2 Accent 6" w:semiHidden="0" w:uiPriority="68" w:unhideWhenUsed="0"/>
+    <w:lsdException w:name="Medium Grid 3 Accent 6" w:semiHidden="0" w:uiPriority="69" w:unhideWhenUsed="0"/>
+    <w:lsdException w:name="Dark List Accent 6" w:semiHidden="0" w:uiPriority="70" w:unhideWhenUsed="0"/>
+    <w:lsdException w:name="Colorful Shading Accent 6" w:semiHidden="0" w:uiPriority="71" w:unhideWhenUsed="0"/>
+    <w:lsdException w:name="Colorful List Accent 6" w:semiHidden="0" w:uiPriority="72" w:unhideWhenUsed="0"/>
+    <w:lsdException w:name="Colorful Grid Accent 6" w:semiHidden="0" w:uiPriority="73" w:unhideWhenUsed="0"/>
+    <w:lsdException w:name="Subtle Emphasis" w:semiHidden="0" w:uiPriority="19" w:unhideWhenUsed="0" w:qFormat="1"/>
+    <w:lsdException w:name="Intense Emphasis" w:semiHidden="0" w:uiPriority="21" w:unhideWhenUsed="0" w:qFormat="1"/>
+    <w:lsdException w:name="Subtle Reference" w:semiHidden="0" w:uiPriority="31" w:unhideWhenUsed="0" w:qFormat="1"/>
+    <w:lsdException w:name="Intense Reference" w:semiHidden="0" w:uiPriority="32" w:unhideWhenUsed="0" w:qFormat="1"/>
+    <w:lsdException w:name="Book Title" w:semiHidden="0" w:uiPriority="33" w:unhideWhenUsed="0" w:qFormat="1"/>
+    <w:lsdException w:name="Bibliography" w:uiPriority="37"/>
+    <w:lsdException w:name="TOC Heading" w:uiPriority="39" w:qFormat="1"/>
+  </w:latentStyles>
+  <w:style w:type="paragraph" w:default="1" w:styleId="Normal">
+    <w:name w:val="Normal"/>
+    <w:qFormat/>
+  </w:style>
+  <w:style w:type="character" w:default="1" w:styleId="Tipodeletrapredefinidodopargrafo">
+    <w:name w:val="Default Paragraph Font"/>
+    <w:uiPriority w:val="1"/>
+    <w:semiHidden/>
+    <w:unhideWhenUsed/>
+  </w:style>
+  <w:style w:type="table" w:default="1" w:styleId="Tabelanormal">
+    <w:name w:val="Normal Table"/>
+    <w:uiPriority w:val="99"/>
+    <w:semiHidden/>
+    <w:unhideWhenUsed/>
+    <w:tblPr>
+      <w:tblInd w:w="0" w:type="dxa"/>
+      <w:tblCellMar>
+        <w:top w:w="0" w:type="dxa"/>
+        <w:left w:w="108" w:type="dxa"/>
+        <w:bottom w:w="0" w:type="dxa"/>
+        <w:right w:w="108" w:type="dxa"/>
+      </w:tblCellMar>
+    </w:tblPr>
+  </w:style>
+  <w:style w:type="numbering" w:default="1" w:styleId="Semlista">
+    <w:name w:val="No List"/>
+    <w:uiPriority w:val="99"/>
+    <w:semiHidden/>
+    <w:unhideWhenUsed/>
   </w:style>
 </w:styles>
 </file>

</xml_diff>